<commit_message>
add home directory for nextjs user
</commit_message>
<xml_diff>
--- a/public/pdfTemplates/IssuerTemplate.docx
+++ b/public/pdfTemplates/IssuerTemplate.docx
@@ -4,15 +4,66 @@
   <w:body>
     <w:p>
       <w:pPr>
-        <w:pStyle w:val="1090"/>
+        <w:pStyle w:val="1091"/>
         <w:pBdr/>
         <w:spacing w:after="60" w:before="60"/>
         <w:ind/>
         <w:rPr>
           <w:b/>
+          <w:bCs/>
           <w:color w:val="000000"/>
           <w:sz w:val="18"/>
           <w:szCs w:val="18"/>
+        </w:rPr>
+      </w:pPr>
+      <w:r>
+        <w:rPr>
+          <w:rFonts w:cs="Arial"/>
+          <w:b/>
+          <w:bCs/>
+          <w:color w:val="000000"/>
+          <w:sz w:val="18"/>
+          <w:szCs w:val="18"/>
+          <w:highlight w:val="none"/>
+        </w:rPr>
+      </w:r>
+      <w:r>
+        <w:rPr>
+          <w:rFonts w:cs="Arial"/>
+          <w:b/>
+          <w:bCs/>
+          <w:color w:val="000000"/>
+          <w:sz w:val="18"/>
+          <w:szCs w:val="18"/>
+          <w:highlight w:val="none"/>
+        </w:rPr>
+      </w:r>
+      <w:r>
+        <w:rPr>
+          <w:rFonts w:cs="Arial"/>
+          <w:b/>
+          <w:bCs/>
+          <w:color w:val="000000"/>
+          <w:sz w:val="18"/>
+          <w:szCs w:val="18"/>
+          <w:highlight w:val="none"/>
+        </w:rPr>
+      </w:r>
+    </w:p>
+    <w:p>
+      <w:pPr>
+        <w:pStyle w:val="1091"/>
+        <w:pBdr/>
+        <w:spacing w:after="60" w:before="60"/>
+        <w:ind/>
+        <w:rPr>
+          <w:rFonts w:cs="Arial"/>
+          <w:b/>
+          <w:bCs/>
+          <w:color w:val="000000"/>
+          <w:sz w:val="18"/>
+          <w:szCs w:val="18"/>
+          <w:highlight w:val="none"/>
         </w:rPr>
       </w:pPr>
       <w:r>
@@ -82,7 +133,7 @@
           </w:tcPr>
           <w:p>
             <w:pPr>
-              <w:pStyle w:val="1090"/>
+              <w:pStyle w:val="1091"/>
               <w:pBdr/>
               <w:spacing w:after="60" w:before="60"/>
               <w:ind/>
@@ -131,7 +182,7 @@
           </w:tcPr>
           <w:p>
             <w:pPr>
-              <w:pStyle w:val="1090"/>
+              <w:pStyle w:val="1091"/>
               <w:pBdr/>
               <w:spacing w:after="60" w:before="60"/>
               <w:ind/>
@@ -177,7 +228,7 @@
           </w:tcPr>
           <w:p>
             <w:pPr>
-              <w:pStyle w:val="1090"/>
+              <w:pStyle w:val="1091"/>
               <w:pBdr/>
               <w:spacing w:after="60" w:before="60"/>
               <w:ind/>
@@ -226,7 +277,7 @@
           </w:tcPr>
           <w:p>
             <w:pPr>
-              <w:pStyle w:val="1090"/>
+              <w:pStyle w:val="1091"/>
               <w:pBdr/>
               <w:spacing w:after="60" w:before="60"/>
               <w:ind/>
@@ -275,7 +326,7 @@
           </w:tcPr>
           <w:p>
             <w:pPr>
-              <w:pStyle w:val="1090"/>
+              <w:pStyle w:val="1091"/>
               <w:pBdr/>
               <w:spacing w:after="60" w:before="60"/>
               <w:ind/>
@@ -325,7 +376,7 @@
           </w:tcPr>
           <w:p>
             <w:pPr>
-              <w:pStyle w:val="1090"/>
+              <w:pStyle w:val="1091"/>
               <w:pBdr/>
               <w:spacing w:after="60" w:before="60"/>
               <w:ind/>
@@ -373,7 +424,7 @@
           </w:tcPr>
           <w:p>
             <w:pPr>
-              <w:pStyle w:val="1090"/>
+              <w:pStyle w:val="1091"/>
               <w:pBdr/>
               <w:spacing w:after="60" w:before="60"/>
               <w:ind/>
@@ -422,7 +473,7 @@
           </w:tcPr>
           <w:p>
             <w:pPr>
-              <w:pStyle w:val="1090"/>
+              <w:pStyle w:val="1091"/>
               <w:pBdr/>
               <w:spacing w:after="60" w:before="60"/>
               <w:ind/>
@@ -474,7 +525,7 @@
           </w:tcPr>
           <w:p>
             <w:pPr>
-              <w:pStyle w:val="1090"/>
+              <w:pStyle w:val="1091"/>
               <w:pBdr/>
               <w:spacing w:after="60" w:before="60"/>
               <w:ind/>
@@ -523,12 +574,12 @@
           </w:tcPr>
           <w:p>
             <w:pPr>
-              <w:pStyle w:val="1100"/>
+              <w:pStyle w:val="1091"/>
               <w:pBdr/>
-              <w:spacing w:after="160" w:before="0"/>
+              <w:spacing w:after="60" w:before="60"/>
               <w:ind/>
-              <w:jc w:val="left"/>
               <w:rPr>
+                <w:color w:val="000000"/>
                 <w:sz w:val="18"/>
                 <w:szCs w:val="18"/>
               </w:rPr>
@@ -543,6 +594,21 @@
             </w:r>
             <w:r>
               <w:rPr>
+                <w:color w:val="000000"/>
+                <w:sz w:val="18"/>
+                <w:szCs w:val="18"/>
+              </w:rPr>
+            </w:r>
+            <w:r>
+              <w:rPr>
+                <w:color w:val="000000"/>
+                <w:sz w:val="18"/>
+                <w:szCs w:val="18"/>
+              </w:rPr>
+            </w:r>
+            <w:r>
+              <w:rPr>
+                <w:color w:val="000000"/>
                 <w:sz w:val="18"/>
                 <w:szCs w:val="18"/>
               </w:rPr>
@@ -553,13 +619,20 @@
                 <w:szCs w:val="18"/>
               </w:rPr>
             </w:r>
+            <w:r>
+              <w:rPr>
+                <w:color w:val="000000"/>
+                <w:sz w:val="18"/>
+                <w:szCs w:val="18"/>
+              </w:rPr>
+            </w:r>
           </w:p>
         </w:tc>
       </w:tr>
     </w:tbl>
     <w:p>
       <w:pPr>
-        <w:pStyle w:val="996"/>
+        <w:pStyle w:val="997"/>
         <w:pBdr/>
         <w:spacing/>
         <w:ind/>
@@ -568,6 +641,12 @@
           <w:szCs w:val="18"/>
         </w:rPr>
       </w:pPr>
+      <w:r>
+        <w:rPr>
+          <w:sz w:val="18"/>
+          <w:szCs w:val="18"/>
+        </w:rPr>
+      </w:r>
       <w:r>
         <w:rPr>
           <w:sz w:val="18"/>
@@ -583,7 +662,7 @@
     </w:p>
     <w:p>
       <w:pPr>
-        <w:pStyle w:val="1090"/>
+        <w:pStyle w:val="1091"/>
         <w:pBdr/>
         <w:spacing w:after="60" w:before="60"/>
         <w:ind/>
@@ -657,7 +736,7 @@
           </w:tcPr>
           <w:p>
             <w:pPr>
-              <w:pStyle w:val="1090"/>
+              <w:pStyle w:val="1091"/>
               <w:pBdr/>
               <w:spacing w:after="60" w:before="60"/>
               <w:ind/>
@@ -706,7 +785,7 @@
           </w:tcPr>
           <w:p>
             <w:pPr>
-              <w:pStyle w:val="1090"/>
+              <w:pStyle w:val="1091"/>
               <w:pBdr/>
               <w:spacing w:after="60" w:before="60"/>
               <w:ind/>
@@ -755,7 +834,7 @@
           </w:tcPr>
           <w:p>
             <w:pPr>
-              <w:pStyle w:val="1090"/>
+              <w:pStyle w:val="1091"/>
               <w:pBdr/>
               <w:spacing w:after="60" w:before="60"/>
               <w:ind/>
@@ -804,7 +883,7 @@
           </w:tcPr>
           <w:p>
             <w:pPr>
-              <w:pStyle w:val="1090"/>
+              <w:pStyle w:val="1091"/>
               <w:pBdr/>
               <w:spacing w:after="60" w:before="60"/>
               <w:ind/>
@@ -842,7 +921,7 @@
     </w:tbl>
     <w:p>
       <w:pPr>
-        <w:pStyle w:val="996"/>
+        <w:pStyle w:val="997"/>
         <w:pBdr/>
         <w:spacing/>
         <w:ind/>
@@ -884,6 +963,12 @@
           <w:szCs w:val="18"/>
         </w:rPr>
       </w:r>
+      <w:r>
+        <w:rPr>
+          <w:sz w:val="18"/>
+          <w:szCs w:val="18"/>
+        </w:rPr>
+      </w:r>
     </w:p>
     <w:tbl>
       <w:tblPr>
@@ -923,7 +1008,7 @@
           </w:tcPr>
           <w:p>
             <w:pPr>
-              <w:pStyle w:val="1090"/>
+              <w:pStyle w:val="1091"/>
               <w:pBdr/>
               <w:spacing w:after="60" w:before="60"/>
               <w:ind/>
@@ -977,7 +1062,7 @@
           </w:tcPr>
           <w:p>
             <w:pPr>
-              <w:pStyle w:val="1090"/>
+              <w:pStyle w:val="1091"/>
               <w:pBdr/>
               <w:spacing w:after="60" w:before="60"/>
               <w:ind/>
@@ -1031,7 +1116,7 @@
           </w:tcPr>
           <w:p>
             <w:pPr>
-              <w:pStyle w:val="1090"/>
+              <w:pStyle w:val="1091"/>
               <w:pBdr/>
               <w:spacing w:after="60" w:before="60"/>
               <w:ind/>
@@ -1086,7 +1171,7 @@
           </w:tcPr>
           <w:p>
             <w:pPr>
-              <w:pStyle w:val="1090"/>
+              <w:pStyle w:val="1091"/>
               <w:pBdr/>
               <w:spacing w:after="60" w:before="60"/>
               <w:ind/>
@@ -1141,7 +1226,7 @@
           </w:tcPr>
           <w:p>
             <w:pPr>
-              <w:pStyle w:val="1090"/>
+              <w:pStyle w:val="1091"/>
               <w:pBdr/>
               <w:spacing w:after="60" w:before="60"/>
               <w:ind/>
@@ -1189,7 +1274,7 @@
           </w:tcPr>
           <w:p>
             <w:pPr>
-              <w:pStyle w:val="1090"/>
+              <w:pStyle w:val="1091"/>
               <w:pBdr/>
               <w:spacing w:after="60" w:before="60"/>
               <w:ind/>
@@ -1236,7 +1321,7 @@
           </w:tcPr>
           <w:p>
             <w:pPr>
-              <w:pStyle w:val="1090"/>
+              <w:pStyle w:val="1091"/>
               <w:pBdr/>
               <w:spacing w:after="60" w:before="60"/>
               <w:ind/>
@@ -1285,7 +1370,7 @@
           </w:tcPr>
           <w:p>
             <w:pPr>
-              <w:pStyle w:val="1090"/>
+              <w:pStyle w:val="1091"/>
               <w:pBdr/>
               <w:spacing w:after="60" w:before="60"/>
               <w:ind/>
@@ -1336,7 +1421,7 @@
           </w:tcPr>
           <w:p>
             <w:pPr>
-              <w:pStyle w:val="1090"/>
+              <w:pStyle w:val="1091"/>
               <w:pBdr/>
               <w:spacing w:after="60" w:before="60"/>
               <w:ind/>
@@ -1384,7 +1469,7 @@
           </w:tcPr>
           <w:p>
             <w:pPr>
-              <w:pStyle w:val="1090"/>
+              <w:pStyle w:val="1091"/>
               <w:pBdr/>
               <w:spacing w:after="60" w:before="60"/>
               <w:ind/>
@@ -1431,7 +1516,7 @@
           </w:tcPr>
           <w:p>
             <w:pPr>
-              <w:pStyle w:val="1090"/>
+              <w:pStyle w:val="1091"/>
               <w:pBdr/>
               <w:spacing w:after="60" w:before="60"/>
               <w:ind/>
@@ -1480,7 +1565,7 @@
           </w:tcPr>
           <w:p>
             <w:pPr>
-              <w:pStyle w:val="1090"/>
+              <w:pStyle w:val="1091"/>
               <w:pBdr/>
               <w:spacing w:after="60" w:before="60"/>
               <w:ind/>
@@ -1531,7 +1616,7 @@
           </w:tcPr>
           <w:p>
             <w:pPr>
-              <w:pStyle w:val="1090"/>
+              <w:pStyle w:val="1091"/>
               <w:pBdr/>
               <w:spacing w:after="60" w:before="60"/>
               <w:ind/>
@@ -1579,7 +1664,7 @@
           </w:tcPr>
           <w:p>
             <w:pPr>
-              <w:pStyle w:val="1090"/>
+              <w:pStyle w:val="1091"/>
               <w:pBdr/>
               <w:spacing w:after="60" w:before="60"/>
               <w:ind/>
@@ -1626,7 +1711,7 @@
           </w:tcPr>
           <w:p>
             <w:pPr>
-              <w:pStyle w:val="1090"/>
+              <w:pStyle w:val="1091"/>
               <w:pBdr/>
               <w:spacing w:after="60" w:before="60"/>
               <w:ind/>
@@ -1675,7 +1760,7 @@
           </w:tcPr>
           <w:p>
             <w:pPr>
-              <w:pStyle w:val="1090"/>
+              <w:pStyle w:val="1091"/>
               <w:pBdr/>
               <w:spacing w:after="60" w:before="60"/>
               <w:ind/>
@@ -1726,7 +1811,7 @@
           </w:tcPr>
           <w:p>
             <w:pPr>
-              <w:pStyle w:val="1090"/>
+              <w:pStyle w:val="1091"/>
               <w:pBdr/>
               <w:spacing w:after="60" w:before="60"/>
               <w:ind/>
@@ -1774,7 +1859,7 @@
           </w:tcPr>
           <w:p>
             <w:pPr>
-              <w:pStyle w:val="1090"/>
+              <w:pStyle w:val="1091"/>
               <w:pBdr/>
               <w:spacing w:after="60" w:before="60"/>
               <w:ind/>
@@ -1821,7 +1906,7 @@
           </w:tcPr>
           <w:p>
             <w:pPr>
-              <w:pStyle w:val="1090"/>
+              <w:pStyle w:val="1091"/>
               <w:pBdr/>
               <w:spacing w:after="60" w:before="60"/>
               <w:ind/>
@@ -1870,7 +1955,7 @@
           </w:tcPr>
           <w:p>
             <w:pPr>
-              <w:pStyle w:val="1090"/>
+              <w:pStyle w:val="1091"/>
               <w:pBdr/>
               <w:spacing w:after="60" w:before="60"/>
               <w:ind/>
@@ -1909,7 +1994,7 @@
     </w:tbl>
     <w:p>
       <w:pPr>
-        <w:pStyle w:val="996"/>
+        <w:pStyle w:val="997"/>
         <w:pBdr/>
         <w:spacing/>
         <w:ind/>
@@ -1918,6 +2003,12 @@
           <w:szCs w:val="18"/>
         </w:rPr>
       </w:pPr>
+      <w:r>
+        <w:rPr>
+          <w:sz w:val="18"/>
+          <w:szCs w:val="18"/>
+        </w:rPr>
+      </w:r>
       <w:r>
         <w:rPr>
           <w:sz w:val="18"/>
@@ -1933,7 +2024,7 @@
     </w:p>
     <w:p>
       <w:pPr>
-        <w:pStyle w:val="996"/>
+        <w:pStyle w:val="997"/>
         <w:pBdr/>
         <w:spacing/>
         <w:ind/>
@@ -1955,10 +2046,16 @@
           <w:szCs w:val="18"/>
         </w:rPr>
       </w:r>
+      <w:r>
+        <w:rPr>
+          <w:sz w:val="18"/>
+          <w:szCs w:val="18"/>
+        </w:rPr>
+      </w:r>
     </w:p>
     <w:p>
       <w:pPr>
-        <w:pStyle w:val="996"/>
+        <w:pStyle w:val="997"/>
         <w:pBdr/>
         <w:spacing/>
         <w:ind/>
@@ -1980,10 +2077,16 @@
           <w:szCs w:val="18"/>
         </w:rPr>
       </w:r>
+      <w:r>
+        <w:rPr>
+          <w:sz w:val="18"/>
+          <w:szCs w:val="18"/>
+        </w:rPr>
+      </w:r>
     </w:p>
     <w:p>
       <w:pPr>
-        <w:pStyle w:val="996"/>
+        <w:pStyle w:val="997"/>
         <w:pBdr/>
         <w:spacing/>
         <w:ind/>
@@ -1998,6 +2101,12 @@
           <w:szCs w:val="18"/>
         </w:rPr>
         <w:t xml:space="preserve">Jegliche Weitergabe der Schlüssel ist untersagt.</w:t>
+      </w:r>
+      <w:r>
+        <w:rPr>
+          <w:sz w:val="18"/>
+          <w:szCs w:val="18"/>
+        </w:rPr>
       </w:r>
       <w:r>
         <w:rPr>
@@ -2036,7 +2145,7 @@
           </w:tcPr>
           <w:p>
             <w:pPr>
-              <w:pStyle w:val="1096"/>
+              <w:pStyle w:val="1097"/>
               <w:pBdr/>
               <w:spacing/>
               <w:ind/>
@@ -2071,7 +2180,7 @@
           </w:p>
           <w:p>
             <w:pPr>
-              <w:pStyle w:val="1096"/>
+              <w:pStyle w:val="1097"/>
               <w:pBdr/>
               <w:spacing/>
               <w:ind/>
@@ -2116,7 +2225,7 @@
           </w:p>
           <w:p>
             <w:pPr>
-              <w:pStyle w:val="1096"/>
+              <w:pStyle w:val="1097"/>
               <w:pBdr/>
               <w:spacing w:after="160" w:before="0"/>
               <w:ind/>
@@ -2161,7 +2270,7 @@
           </w:tcPr>
           <w:p>
             <w:pPr>
-              <w:pStyle w:val="1096"/>
+              <w:pStyle w:val="1097"/>
               <w:pBdr/>
               <w:spacing/>
               <w:ind/>
@@ -2196,7 +2305,7 @@
           </w:p>
           <w:p>
             <w:pPr>
-              <w:pStyle w:val="1096"/>
+              <w:pStyle w:val="1097"/>
               <w:pBdr/>
               <w:spacing/>
               <w:ind/>
@@ -2223,13 +2332,6 @@
                 <w:szCs w:val="18"/>
               </w:rPr>
             </w:r>
-            <w:bookmarkEnd w:id="1"/>
-            <w:r>
-              <w:rPr>
-                <w:sz w:val="18"/>
-                <w:szCs w:val="18"/>
-              </w:rPr>
-            </w:r>
             <w:bookmarkEnd w:id="2"/>
             <w:r>
               <w:rPr>
@@ -2248,7 +2350,7 @@
           </w:p>
           <w:p>
             <w:pPr>
-              <w:pStyle w:val="1096"/>
+              <w:pStyle w:val="1097"/>
               <w:pBdr/>
               <w:spacing w:after="160" w:before="0"/>
               <w:ind/>
@@ -2315,7 +2417,7 @@
           </w:tcPr>
           <w:p>
             <w:pPr>
-              <w:pStyle w:val="1096"/>
+              <w:pStyle w:val="1097"/>
               <w:pBdr/>
               <w:spacing/>
               <w:ind/>
@@ -2350,7 +2452,7 @@
           </w:p>
           <w:p>
             <w:pPr>
-              <w:pStyle w:val="1096"/>
+              <w:pStyle w:val="1097"/>
               <w:pBdr/>
               <w:spacing/>
               <w:ind/>
@@ -2378,11 +2480,9 @@
               </w:rPr>
               <w:t xml:space="preserve">___________________________________</w:t>
             </w:r>
-            <w:r/>
             <w:r>
               <w:rPr>
                 <w:rFonts w:ascii="Calibri" w:hAnsi="Calibri"/>
-                <w:color w:val="000000"/>
                 <w:sz w:val="18"/>
                 <w:szCs w:val="18"/>
               </w:rPr>
@@ -2397,7 +2497,7 @@
           </w:p>
           <w:p>
             <w:pPr>
-              <w:pStyle w:val="1096"/>
+              <w:pStyle w:val="1097"/>
               <w:pBdr/>
               <w:spacing w:after="160" w:before="0"/>
               <w:ind/>
@@ -2437,7 +2537,7 @@
     </w:tbl>
     <w:p>
       <w:pPr>
-        <w:pStyle w:val="996"/>
+        <w:pStyle w:val="997"/>
         <w:pBdr/>
         <w:spacing w:after="160" w:before="0"/>
         <w:ind/>
@@ -2524,7 +2624,7 @@
 <w:ftr xmlns:wpc="http://schemas.microsoft.com/office/word/2010/wordprocessingCanvas" xmlns:mc="http://schemas.openxmlformats.org/markup-compatibility/2006" xmlns:o="urn:schemas-microsoft-com:office:office" xmlns:r="http://schemas.openxmlformats.org/officeDocument/2006/relationships" xmlns:m="http://schemas.openxmlformats.org/officeDocument/2006/math" xmlns:v="urn:schemas-microsoft-com:vml" xmlns:wp14="http://schemas.microsoft.com/office/word/2010/wordprocessingDrawing" xmlns:wp="http://schemas.openxmlformats.org/drawingml/2006/wordprocessingDrawing" xmlns:w10="urn:schemas-microsoft-com:office:word" xmlns:w="http://schemas.openxmlformats.org/wordprocessingml/2006/main" xmlns:w14="http://schemas.microsoft.com/office/word/2010/wordml" xmlns:w15="http://schemas.microsoft.com/office/word/2012/wordml" xmlns:wpg="http://schemas.microsoft.com/office/word/2010/wordprocessingGroup" xmlns:wpi="http://schemas.microsoft.com/office/word/2010/wordprocessingInk" xmlns:wne="http://schemas.microsoft.com/office/word/2006/wordml" xmlns:a="http://schemas.openxmlformats.org/drawingml/2006/main" xmlns:wps="http://schemas.microsoft.com/office/word/2010/wordprocessingShape" mc:Ignorable="w14 w15 wp14">
   <w:tbl>
     <w:tblPr>
-      <w:tblStyle w:val="1229"/>
+      <w:tblStyle w:val="1230"/>
       <w:tblInd w:w="0" w:type="dxa"/>
       <w:tblW w:w="9636" w:type="dxa"/>
       <w:tblCellMar>
@@ -2558,7 +2658,7 @@
         </w:tcPr>
         <w:p>
           <w:pPr>
-            <w:pStyle w:val="1085"/>
+            <w:pStyle w:val="1086"/>
             <w:pBdr/>
             <w:spacing w:after="0" w:before="0"/>
             <w:ind/>
@@ -2615,7 +2715,7 @@
         </w:tcPr>
         <w:p>
           <w:pPr>
-            <w:pStyle w:val="1085"/>
+            <w:pStyle w:val="1086"/>
             <w:pBdr/>
             <w:spacing w:after="0" w:before="0"/>
             <w:ind/>
@@ -2672,7 +2772,7 @@
         </w:tcPr>
         <w:p>
           <w:pPr>
-            <w:pStyle w:val="1085"/>
+            <w:pStyle w:val="1086"/>
             <w:pBdr/>
             <w:spacing w:after="0" w:before="0"/>
             <w:ind/>
@@ -2719,7 +2819,7 @@
   </w:tbl>
   <w:p>
     <w:pPr>
-      <w:pStyle w:val="1085"/>
+      <w:pStyle w:val="1086"/>
       <w:pBdr/>
       <w:spacing/>
       <w:ind/>
@@ -2735,7 +2835,7 @@
 <w:ftr xmlns:wpc="http://schemas.microsoft.com/office/word/2010/wordprocessingCanvas" xmlns:mc="http://schemas.openxmlformats.org/markup-compatibility/2006" xmlns:o="urn:schemas-microsoft-com:office:office" xmlns:r="http://schemas.openxmlformats.org/officeDocument/2006/relationships" xmlns:m="http://schemas.openxmlformats.org/officeDocument/2006/math" xmlns:v="urn:schemas-microsoft-com:vml" xmlns:wp14="http://schemas.microsoft.com/office/word/2010/wordprocessingDrawing" xmlns:wp="http://schemas.openxmlformats.org/drawingml/2006/wordprocessingDrawing" xmlns:w10="urn:schemas-microsoft-com:office:word" xmlns:w="http://schemas.openxmlformats.org/wordprocessingml/2006/main" xmlns:w14="http://schemas.microsoft.com/office/word/2010/wordml" xmlns:w15="http://schemas.microsoft.com/office/word/2012/wordml" xmlns:wpg="http://schemas.microsoft.com/office/word/2010/wordprocessingGroup" xmlns:wpi="http://schemas.microsoft.com/office/word/2010/wordprocessingInk" xmlns:wne="http://schemas.microsoft.com/office/word/2006/wordml" xmlns:a="http://schemas.openxmlformats.org/drawingml/2006/main" xmlns:wps="http://schemas.microsoft.com/office/word/2010/wordprocessingShape" mc:Ignorable="w14 w15 wp14">
   <w:p>
     <w:pPr>
-      <w:pStyle w:val="1085"/>
+      <w:pStyle w:val="1086"/>
       <w:pBdr/>
       <w:spacing/>
       <w:ind/>
@@ -2751,7 +2851,7 @@
 <w:ftr xmlns:wpc="http://schemas.microsoft.com/office/word/2010/wordprocessingCanvas" xmlns:mc="http://schemas.openxmlformats.org/markup-compatibility/2006" xmlns:o="urn:schemas-microsoft-com:office:office" xmlns:r="http://schemas.openxmlformats.org/officeDocument/2006/relationships" xmlns:m="http://schemas.openxmlformats.org/officeDocument/2006/math" xmlns:v="urn:schemas-microsoft-com:vml" xmlns:wp14="http://schemas.microsoft.com/office/word/2010/wordprocessingDrawing" xmlns:wp="http://schemas.openxmlformats.org/drawingml/2006/wordprocessingDrawing" xmlns:w10="urn:schemas-microsoft-com:office:word" xmlns:w="http://schemas.openxmlformats.org/wordprocessingml/2006/main" xmlns:w14="http://schemas.microsoft.com/office/word/2010/wordml" xmlns:w15="http://schemas.microsoft.com/office/word/2012/wordml" xmlns:wpg="http://schemas.microsoft.com/office/word/2010/wordprocessingGroup" xmlns:wpi="http://schemas.microsoft.com/office/word/2010/wordprocessingInk" xmlns:wne="http://schemas.microsoft.com/office/word/2006/wordml" xmlns:a="http://schemas.openxmlformats.org/drawingml/2006/main" xmlns:wps="http://schemas.microsoft.com/office/word/2010/wordprocessingShape" mc:Ignorable="w14 w15 wp14">
   <w:tbl>
     <w:tblPr>
-      <w:tblStyle w:val="1229"/>
+      <w:tblStyle w:val="1230"/>
       <w:tblInd w:w="0" w:type="dxa"/>
       <w:tblW w:w="9636" w:type="dxa"/>
       <w:tblCellMar>
@@ -2785,7 +2885,7 @@
         </w:tcPr>
         <w:p>
           <w:pPr>
-            <w:pStyle w:val="1085"/>
+            <w:pStyle w:val="1086"/>
             <w:pBdr/>
             <w:spacing w:after="0" w:before="0"/>
             <w:ind/>
@@ -2842,7 +2942,7 @@
         </w:tcPr>
         <w:p>
           <w:pPr>
-            <w:pStyle w:val="1085"/>
+            <w:pStyle w:val="1086"/>
             <w:pBdr/>
             <w:spacing w:after="0" w:before="0"/>
             <w:ind/>
@@ -2899,7 +2999,7 @@
         </w:tcPr>
         <w:p>
           <w:pPr>
-            <w:pStyle w:val="1085"/>
+            <w:pStyle w:val="1086"/>
             <w:pBdr/>
             <w:spacing w:after="0" w:before="0"/>
             <w:ind/>
@@ -2946,7 +3046,7 @@
   </w:tbl>
   <w:p>
     <w:pPr>
-      <w:pStyle w:val="1085"/>
+      <w:pStyle w:val="1086"/>
       <w:pBdr/>
       <w:spacing/>
       <w:ind/>
@@ -2995,7 +3095,7 @@
 <w:hdr xmlns:wpc="http://schemas.microsoft.com/office/word/2010/wordprocessingCanvas" xmlns:mc="http://schemas.openxmlformats.org/markup-compatibility/2006" xmlns:o="urn:schemas-microsoft-com:office:office" xmlns:r="http://schemas.openxmlformats.org/officeDocument/2006/relationships" xmlns:m="http://schemas.openxmlformats.org/officeDocument/2006/math" xmlns:v="urn:schemas-microsoft-com:vml" xmlns:wp14="http://schemas.microsoft.com/office/word/2010/wordprocessingDrawing" xmlns:wp="http://schemas.openxmlformats.org/drawingml/2006/wordprocessingDrawing" xmlns:w10="urn:schemas-microsoft-com:office:word" xmlns:w="http://schemas.openxmlformats.org/wordprocessingml/2006/main" xmlns:w14="http://schemas.microsoft.com/office/word/2010/wordml" xmlns:w15="http://schemas.microsoft.com/office/word/2012/wordml" xmlns:wpg="http://schemas.microsoft.com/office/word/2010/wordprocessingGroup" xmlns:wpi="http://schemas.microsoft.com/office/word/2010/wordprocessingInk" xmlns:wne="http://schemas.microsoft.com/office/word/2006/wordml" xmlns:a="http://schemas.openxmlformats.org/drawingml/2006/main" xmlns:wps="http://schemas.microsoft.com/office/word/2010/wordprocessingShape" mc:Ignorable="w14 w15 wp14">
   <w:tbl>
     <w:tblPr>
-      <w:tblStyle w:val="1229"/>
+      <w:tblStyle w:val="1230"/>
       <w:tblInd w:w="0" w:type="dxa"/>
       <w:tblW w:w="9636" w:type="dxa"/>
       <w:tblCellMar>
@@ -3030,15 +3130,17 @@
         </w:tcPr>
         <w:p>
           <w:pPr>
-            <w:pStyle w:val="1057"/>
+            <w:pStyle w:val="1058"/>
             <w:pBdr/>
             <w:spacing w:after="0" w:before="0"/>
             <w:ind/>
             <w:jc w:val="left"/>
             <w:rPr>
-              <w:rFonts w:ascii="Calibri" w:hAnsi="Calibri" w:eastAsia="SimSun" w:cs="F"/>
-              <w:sz w:val="22"/>
-              <w:szCs w:val="22"/>
+              <w:rFonts w:cs="Arial"/>
+              <w:b/>
+              <w:bCs/>
+              <w:sz w:val="26"/>
+              <w:szCs w:val="26"/>
             </w:rPr>
           </w:pPr>
           <w:r>
@@ -3060,14 +3162,6 @@
             <w:br/>
             <w:br/>
             <w:br/>
-            <w:t xml:space="preserve">Schlüsselübergabeprotokoll</w:t>
-          </w:r>
-          <w:r>
-            <w:rPr>
-              <w:rFonts w:ascii="Calibri" w:hAnsi="Calibri" w:eastAsia="SimSun" w:cs="F"/>
-              <w:sz w:val="22"/>
-              <w:szCs w:val="22"/>
-            </w:rPr>
           </w:r>
           <w:r>
             <w:rPr>
@@ -3079,7 +3173,82 @@
         </w:p>
         <w:p>
           <w:pPr>
-            <w:pStyle w:val="1057"/>
+            <w:pStyle w:val="1058"/>
+            <w:pBdr/>
+            <w:spacing w:after="0" w:before="0"/>
+            <w:ind/>
+            <w:jc w:val="left"/>
+            <w:rPr>
+              <w:rFonts w:ascii="Calibri" w:hAnsi="Calibri" w:eastAsia="SimSun" w:cs="F"/>
+              <w:sz w:val="22"/>
+              <w:szCs w:val="22"/>
+            </w:rPr>
+          </w:pPr>
+          <w:r>
+            <w:rPr>
+              <w:rFonts w:cs="Arial"/>
+              <w:b/>
+              <w:bCs/>
+              <w:sz w:val="26"/>
+              <w:highlight w:val="none"/>
+            </w:rPr>
+          </w:r>
+          <w:r>
+            <w:rPr>
+              <w:rFonts w:cs="Arial"/>
+              <w:b/>
+              <w:bCs/>
+              <w:sz w:val="26"/>
+              <w:highlight w:val="none"/>
+            </w:rPr>
+          </w:r>
+          <w:r>
+            <w:rPr>
+              <w:rFonts w:cs="Arial"/>
+              <w:b/>
+              <w:bCs/>
+              <w:sz w:val="26"/>
+              <w:highlight w:val="none"/>
+            </w:rPr>
+          </w:r>
+        </w:p>
+        <w:p>
+          <w:pPr>
+            <w:pStyle w:val="1058"/>
+            <w:pBdr/>
+            <w:spacing w:after="0" w:before="0"/>
+            <w:ind/>
+            <w:jc w:val="left"/>
+            <w:rPr>
+              <w:rFonts w:cs="Arial"/>
+              <w:b/>
+              <w:bCs/>
+              <w:sz w:val="26"/>
+              <w:szCs w:val="26"/>
+              <w:highlight w:val="none"/>
+            </w:rPr>
+          </w:pPr>
+          <w:r>
+            <w:rPr>
+              <w:rFonts w:cs="Arial"/>
+              <w:b/>
+              <w:bCs/>
+              <w:sz w:val="26"/>
+            </w:rPr>
+            <w:t xml:space="preserve">Schlüsselübergabeprotokoll</w:t>
+          </w:r>
+          <w:r>
+            <w:rPr>
+              <w:rFonts w:ascii="Calibri" w:hAnsi="Calibri" w:eastAsia="SimSun" w:cs="F"/>
+              <w:sz w:val="22"/>
+              <w:szCs w:val="22"/>
+            </w:rPr>
+          </w:r>
+          <w:r/>
+        </w:p>
+        <w:p>
+          <w:pPr>
+            <w:pStyle w:val="1058"/>
             <w:pBdr/>
             <w:spacing w:after="0" w:before="0"/>
             <w:ind/>
@@ -3128,7 +3297,7 @@
         </w:tcPr>
         <w:p>
           <w:pPr>
-            <w:pStyle w:val="1084"/>
+            <w:pStyle w:val="1085"/>
             <w:pBdr/>
             <w:spacing w:after="0" w:before="0"/>
             <w:ind/>
@@ -3235,7 +3404,7 @@
         </w:p>
         <w:p>
           <w:pPr>
-            <w:pStyle w:val="1080"/>
+            <w:pStyle w:val="1081"/>
             <w:widowControl w:val="true"/>
             <w:pBdr/>
             <w:spacing w:after="0" w:before="0" w:line="240" w:lineRule="auto"/>
@@ -3270,7 +3439,7 @@
         </w:p>
         <w:p>
           <w:pPr>
-            <w:pStyle w:val="1080"/>
+            <w:pStyle w:val="1081"/>
             <w:widowControl w:val="true"/>
             <w:pBdr/>
             <w:spacing w:after="0" w:before="0" w:line="240" w:lineRule="auto"/>
@@ -3302,7 +3471,7 @@
         </w:p>
         <w:p>
           <w:pPr>
-            <w:pStyle w:val="1084"/>
+            <w:pStyle w:val="1085"/>
             <w:pBdr/>
             <w:spacing w:after="0" w:before="0"/>
             <w:ind/>
@@ -3336,7 +3505,7 @@
         </w:p>
         <w:p>
           <w:pPr>
-            <w:pStyle w:val="1084"/>
+            <w:pStyle w:val="1085"/>
             <w:pBdr/>
             <w:spacing w:after="0" w:before="0"/>
             <w:ind/>
@@ -3386,7 +3555,7 @@
   </w:tbl>
   <w:p>
     <w:pPr>
-      <w:pStyle w:val="1084"/>
+      <w:pStyle w:val="1085"/>
       <w:pBdr/>
       <w:spacing/>
       <w:ind w:firstLine="708"/>
@@ -3417,7 +3586,7 @@
 <w:hdr xmlns:wpc="http://schemas.microsoft.com/office/word/2010/wordprocessingCanvas" xmlns:mc="http://schemas.openxmlformats.org/markup-compatibility/2006" xmlns:o="urn:schemas-microsoft-com:office:office" xmlns:r="http://schemas.openxmlformats.org/officeDocument/2006/relationships" xmlns:m="http://schemas.openxmlformats.org/officeDocument/2006/math" xmlns:v="urn:schemas-microsoft-com:vml" xmlns:wp14="http://schemas.microsoft.com/office/word/2010/wordprocessingDrawing" xmlns:wp="http://schemas.openxmlformats.org/drawingml/2006/wordprocessingDrawing" xmlns:w10="urn:schemas-microsoft-com:office:word" xmlns:w="http://schemas.openxmlformats.org/wordprocessingml/2006/main" xmlns:w14="http://schemas.microsoft.com/office/word/2010/wordml" xmlns:w15="http://schemas.microsoft.com/office/word/2012/wordml" xmlns:wpg="http://schemas.microsoft.com/office/word/2010/wordprocessingGroup" xmlns:wpi="http://schemas.microsoft.com/office/word/2010/wordprocessingInk" xmlns:wne="http://schemas.microsoft.com/office/word/2006/wordml" xmlns:a="http://schemas.openxmlformats.org/drawingml/2006/main" xmlns:wps="http://schemas.microsoft.com/office/word/2010/wordprocessingShape" mc:Ignorable="w14 w15 wp14">
   <w:p>
     <w:pPr>
-      <w:pStyle w:val="1084"/>
+      <w:pStyle w:val="1085"/>
       <w:pBdr/>
       <w:spacing/>
       <w:ind/>
@@ -3433,7 +3602,7 @@
 <w:hdr xmlns:wpc="http://schemas.microsoft.com/office/word/2010/wordprocessingCanvas" xmlns:mc="http://schemas.openxmlformats.org/markup-compatibility/2006" xmlns:o="urn:schemas-microsoft-com:office:office" xmlns:r="http://schemas.openxmlformats.org/officeDocument/2006/relationships" xmlns:m="http://schemas.openxmlformats.org/officeDocument/2006/math" xmlns:v="urn:schemas-microsoft-com:vml" xmlns:wp14="http://schemas.microsoft.com/office/word/2010/wordprocessingDrawing" xmlns:wp="http://schemas.openxmlformats.org/drawingml/2006/wordprocessingDrawing" xmlns:w10="urn:schemas-microsoft-com:office:word" xmlns:w="http://schemas.openxmlformats.org/wordprocessingml/2006/main" xmlns:w14="http://schemas.microsoft.com/office/word/2010/wordml" xmlns:w15="http://schemas.microsoft.com/office/word/2012/wordml" xmlns:wpg="http://schemas.microsoft.com/office/word/2010/wordprocessingGroup" xmlns:wpi="http://schemas.microsoft.com/office/word/2010/wordprocessingInk" xmlns:wne="http://schemas.microsoft.com/office/word/2006/wordml" xmlns:a="http://schemas.openxmlformats.org/drawingml/2006/main" xmlns:wps="http://schemas.microsoft.com/office/word/2010/wordprocessingShape" mc:Ignorable="w14 w15 wp14">
   <w:tbl>
     <w:tblPr>
-      <w:tblStyle w:val="1229"/>
+      <w:tblStyle w:val="1230"/>
       <w:tblInd w:w="0" w:type="dxa"/>
       <w:tblW w:w="9636" w:type="dxa"/>
       <w:tblCellMar>
@@ -3466,7 +3635,7 @@
         </w:tcPr>
         <w:p>
           <w:pPr>
-            <w:pStyle w:val="1057"/>
+            <w:pStyle w:val="1058"/>
             <w:pBdr/>
             <w:spacing w:after="0" w:before="0"/>
             <w:ind/>
@@ -3502,7 +3671,7 @@
         </w:p>
         <w:p>
           <w:pPr>
-            <w:pStyle w:val="1057"/>
+            <w:pStyle w:val="1058"/>
             <w:pBdr/>
             <w:spacing w:after="0" w:before="0"/>
             <w:ind/>
@@ -3551,7 +3720,7 @@
         </w:tcPr>
         <w:p>
           <w:pPr>
-            <w:pStyle w:val="1084"/>
+            <w:pStyle w:val="1085"/>
             <w:pBdr/>
             <w:spacing w:after="0" w:before="0"/>
             <w:ind/>
@@ -3658,7 +3827,7 @@
         </w:p>
         <w:p>
           <w:pPr>
-            <w:pStyle w:val="1080"/>
+            <w:pStyle w:val="1081"/>
             <w:widowControl w:val="true"/>
             <w:pBdr/>
             <w:spacing w:after="0" w:before="0" w:line="240" w:lineRule="auto"/>
@@ -3693,7 +3862,7 @@
         </w:p>
         <w:p>
           <w:pPr>
-            <w:pStyle w:val="1080"/>
+            <w:pStyle w:val="1081"/>
             <w:widowControl w:val="true"/>
             <w:pBdr/>
             <w:spacing w:after="0" w:before="0" w:line="240" w:lineRule="auto"/>
@@ -3725,7 +3894,7 @@
         </w:p>
         <w:p>
           <w:pPr>
-            <w:pStyle w:val="1084"/>
+            <w:pStyle w:val="1085"/>
             <w:pBdr/>
             <w:spacing w:after="0" w:before="0"/>
             <w:ind/>
@@ -3759,7 +3928,7 @@
         </w:p>
         <w:p>
           <w:pPr>
-            <w:pStyle w:val="1084"/>
+            <w:pStyle w:val="1085"/>
             <w:pBdr/>
             <w:spacing w:after="0" w:before="0"/>
             <w:ind/>
@@ -3809,7 +3978,7 @@
   </w:tbl>
   <w:p>
     <w:pPr>
-      <w:pStyle w:val="1084"/>
+      <w:pStyle w:val="1085"/>
       <w:pBdr/>
       <w:spacing/>
       <w:ind w:firstLine="708"/>
@@ -3994,10 +4163,10 @@
     <w:lsdException w:name="Bibliography" w:uiPriority="37"/>
     <w:lsdException w:name="TOC Heading" w:uiPriority="39" w:qFormat="1"/>
   </w:latentStyles>
-  <w:style w:type="character" w:styleId="979">
+  <w:style w:type="character" w:styleId="980">
     <w:name w:val="Heading 2 Char"/>
-    <w:basedOn w:val="1006"/>
-    <w:link w:val="998"/>
+    <w:basedOn w:val="1007"/>
+    <w:link w:val="999"/>
     <w:uiPriority w:val="9"/>
     <w:pPr>
       <w:pBdr/>
@@ -4011,10 +4180,10 @@
       <w:szCs w:val="32"/>
     </w:rPr>
   </w:style>
-  <w:style w:type="character" w:styleId="980">
+  <w:style w:type="character" w:styleId="981">
     <w:name w:val="Heading 3 Char"/>
-    <w:basedOn w:val="1006"/>
-    <w:link w:val="999"/>
+    <w:basedOn w:val="1007"/>
+    <w:link w:val="1000"/>
     <w:uiPriority w:val="9"/>
     <w:pPr>
       <w:pBdr/>
@@ -4028,10 +4197,10 @@
       <w:szCs w:val="28"/>
     </w:rPr>
   </w:style>
-  <w:style w:type="character" w:styleId="981">
+  <w:style w:type="character" w:styleId="982">
     <w:name w:val="Heading 4 Char"/>
-    <w:basedOn w:val="1006"/>
-    <w:link w:val="1000"/>
+    <w:basedOn w:val="1007"/>
+    <w:link w:val="1001"/>
     <w:uiPriority w:val="9"/>
     <w:pPr>
       <w:pBdr/>
@@ -4045,10 +4214,10 @@
       <w:color w:val="0f4761" w:themeColor="accent1" w:themeShade="BF"/>
     </w:rPr>
   </w:style>
-  <w:style w:type="character" w:styleId="982">
+  <w:style w:type="character" w:styleId="983">
     <w:name w:val="Heading 5 Char"/>
-    <w:basedOn w:val="1006"/>
-    <w:link w:val="1001"/>
+    <w:basedOn w:val="1007"/>
+    <w:link w:val="1002"/>
     <w:uiPriority w:val="9"/>
     <w:pPr>
       <w:pBdr/>
@@ -4060,10 +4229,10 @@
       <w:color w:val="0f4761" w:themeColor="accent1" w:themeShade="BF"/>
     </w:rPr>
   </w:style>
-  <w:style w:type="character" w:styleId="983">
+  <w:style w:type="character" w:styleId="984">
     <w:name w:val="Heading 6 Char"/>
-    <w:basedOn w:val="1006"/>
-    <w:link w:val="1002"/>
+    <w:basedOn w:val="1007"/>
+    <w:link w:val="1003"/>
     <w:uiPriority w:val="9"/>
     <w:pPr>
       <w:pBdr/>
@@ -4077,10 +4246,10 @@
       <w:color w:val="595959" w:themeColor="text1" w:themeTint="A6"/>
     </w:rPr>
   </w:style>
-  <w:style w:type="character" w:styleId="984">
+  <w:style w:type="character" w:styleId="985">
     <w:name w:val="Heading 7 Char"/>
-    <w:basedOn w:val="1006"/>
-    <w:link w:val="1003"/>
+    <w:basedOn w:val="1007"/>
+    <w:link w:val="1004"/>
     <w:uiPriority w:val="9"/>
     <w:pPr>
       <w:pBdr/>
@@ -4092,26 +4261,9 @@
       <w:color w:val="595959" w:themeColor="text1" w:themeTint="A6"/>
     </w:rPr>
   </w:style>
-  <w:style w:type="character" w:styleId="985">
+  <w:style w:type="character" w:styleId="986">
     <w:name w:val="Heading 8 Char"/>
-    <w:basedOn w:val="1006"/>
-    <w:link w:val="1004"/>
-    <w:uiPriority w:val="9"/>
-    <w:pPr>
-      <w:pBdr/>
-      <w:spacing/>
-      <w:ind/>
-    </w:pPr>
-    <w:rPr>
-      <w:rFonts w:ascii="Arial" w:hAnsi="Arial" w:eastAsia="Arial" w:cs="Arial"/>
-      <w:i/>
-      <w:iCs/>
-      <w:color w:val="272727" w:themeColor="text1" w:themeTint="D8"/>
-    </w:rPr>
-  </w:style>
-  <w:style w:type="character" w:styleId="986">
-    <w:name w:val="Heading 9 Char"/>
-    <w:basedOn w:val="1006"/>
+    <w:basedOn w:val="1007"/>
     <w:link w:val="1005"/>
     <w:uiPriority w:val="9"/>
     <w:pPr>
@@ -4127,9 +4279,26 @@
     </w:rPr>
   </w:style>
   <w:style w:type="character" w:styleId="987">
+    <w:name w:val="Heading 9 Char"/>
+    <w:basedOn w:val="1007"/>
+    <w:link w:val="1006"/>
+    <w:uiPriority w:val="9"/>
+    <w:pPr>
+      <w:pBdr/>
+      <w:spacing/>
+      <w:ind/>
+    </w:pPr>
+    <w:rPr>
+      <w:rFonts w:ascii="Arial" w:hAnsi="Arial" w:eastAsia="Arial" w:cs="Arial"/>
+      <w:i/>
+      <w:iCs/>
+      <w:color w:val="272727" w:themeColor="text1" w:themeTint="D8"/>
+    </w:rPr>
+  </w:style>
+  <w:style w:type="character" w:styleId="988">
     <w:name w:val="Title Char"/>
-    <w:basedOn w:val="1006"/>
-    <w:link w:val="1061"/>
+    <w:basedOn w:val="1007"/>
+    <w:link w:val="1062"/>
     <w:uiPriority w:val="10"/>
     <w:pPr>
       <w:pBdr/>
@@ -4143,10 +4312,10 @@
       <w:szCs w:val="56"/>
     </w:rPr>
   </w:style>
-  <w:style w:type="character" w:styleId="988">
+  <w:style w:type="character" w:styleId="989">
     <w:name w:val="Subtitle Char"/>
-    <w:basedOn w:val="1006"/>
-    <w:link w:val="1062"/>
+    <w:basedOn w:val="1007"/>
+    <w:link w:val="1063"/>
     <w:uiPriority w:val="11"/>
     <w:pPr>
       <w:pBdr/>
@@ -4160,10 +4329,10 @@
       <w:szCs w:val="28"/>
     </w:rPr>
   </w:style>
-  <w:style w:type="character" w:styleId="989">
+  <w:style w:type="character" w:styleId="990">
     <w:name w:val="Quote Char"/>
-    <w:basedOn w:val="1006"/>
-    <w:link w:val="1063"/>
+    <w:basedOn w:val="1007"/>
+    <w:link w:val="1064"/>
     <w:uiPriority w:val="29"/>
     <w:pPr>
       <w:pBdr/>
@@ -4176,10 +4345,10 @@
       <w:color w:val="404040" w:themeColor="text1" w:themeTint="BF"/>
     </w:rPr>
   </w:style>
-  <w:style w:type="character" w:styleId="990">
+  <w:style w:type="character" w:styleId="991">
     <w:name w:val="Intense Quote Char"/>
-    <w:basedOn w:val="1006"/>
-    <w:link w:val="1064"/>
+    <w:basedOn w:val="1007"/>
+    <w:link w:val="1065"/>
     <w:uiPriority w:val="30"/>
     <w:pPr>
       <w:pBdr/>
@@ -4192,10 +4361,10 @@
       <w:color w:val="0f4761" w:themeColor="accent1" w:themeShade="BF"/>
     </w:rPr>
   </w:style>
-  <w:style w:type="character" w:styleId="991">
+  <w:style w:type="character" w:styleId="992">
     <w:name w:val="Footnote Text Char"/>
-    <w:basedOn w:val="1006"/>
-    <w:link w:val="1098"/>
+    <w:basedOn w:val="1007"/>
+    <w:link w:val="1099"/>
     <w:uiPriority w:val="99"/>
     <w:semiHidden/>
     <w:pPr>
@@ -4208,9 +4377,9 @@
       <w:szCs w:val="20"/>
     </w:rPr>
   </w:style>
-  <w:style w:type="character" w:styleId="992">
+  <w:style w:type="character" w:styleId="993">
     <w:name w:val="footnote reference"/>
-    <w:basedOn w:val="1006"/>
+    <w:basedOn w:val="1007"/>
     <w:uiPriority w:val="99"/>
     <w:semiHidden/>
     <w:unhideWhenUsed/>
@@ -4223,10 +4392,10 @@
       <w:vertAlign w:val="superscript"/>
     </w:rPr>
   </w:style>
-  <w:style w:type="character" w:styleId="993">
+  <w:style w:type="character" w:styleId="994">
     <w:name w:val="Endnote Text Char"/>
-    <w:basedOn w:val="1006"/>
-    <w:link w:val="1065"/>
+    <w:basedOn w:val="1007"/>
+    <w:link w:val="1066"/>
     <w:uiPriority w:val="99"/>
     <w:semiHidden/>
     <w:pPr>
@@ -4239,9 +4408,9 @@
       <w:szCs w:val="20"/>
     </w:rPr>
   </w:style>
-  <w:style w:type="character" w:styleId="994">
+  <w:style w:type="character" w:styleId="995">
     <w:name w:val="endnote reference"/>
-    <w:basedOn w:val="1006"/>
+    <w:basedOn w:val="1007"/>
     <w:uiPriority w:val="99"/>
     <w:semiHidden/>
     <w:unhideWhenUsed/>
@@ -4254,9 +4423,9 @@
       <w:vertAlign w:val="superscript"/>
     </w:rPr>
   </w:style>
-  <w:style w:type="character" w:styleId="995">
+  <w:style w:type="character" w:styleId="996">
     <w:name w:val="Placeholder Text"/>
-    <w:basedOn w:val="1006"/>
+    <w:basedOn w:val="1007"/>
     <w:uiPriority w:val="99"/>
     <w:semiHidden/>
     <w:pPr>
@@ -4268,7 +4437,7 @@
       <w:color w:val="666666"/>
     </w:rPr>
   </w:style>
-  <w:style w:type="paragraph" w:styleId="996" w:default="1">
+  <w:style w:type="paragraph" w:styleId="997" w:default="1">
     <w:name w:val="Normal"/>
     <w:qFormat/>
     <w:pPr>
@@ -4287,11 +4456,11 @@
       <w:lang w:val="de-DE" w:eastAsia="de-DE" w:bidi="ar-SA"/>
     </w:rPr>
   </w:style>
-  <w:style w:type="paragraph" w:styleId="997">
+  <w:style w:type="paragraph" w:styleId="998">
     <w:name w:val="Heading 1"/>
-    <w:basedOn w:val="996"/>
-    <w:next w:val="996"/>
-    <w:link w:val="1031"/>
+    <w:basedOn w:val="997"/>
+    <w:next w:val="997"/>
+    <w:link w:val="1032"/>
     <w:uiPriority w:val="9"/>
     <w:qFormat/>
     <w:pPr>
@@ -4309,11 +4478,11 @@
       <w:szCs w:val="32"/>
     </w:rPr>
   </w:style>
-  <w:style w:type="paragraph" w:styleId="998">
+  <w:style w:type="paragraph" w:styleId="999">
     <w:name w:val="Heading 2"/>
-    <w:basedOn w:val="996"/>
-    <w:next w:val="996"/>
-    <w:link w:val="1008"/>
+    <w:basedOn w:val="997"/>
+    <w:next w:val="997"/>
+    <w:link w:val="1009"/>
     <w:qFormat/>
     <w:pPr>
       <w:keepNext w:val="true"/>
@@ -4330,11 +4499,11 @@
       <w:szCs w:val="26"/>
     </w:rPr>
   </w:style>
-  <w:style w:type="paragraph" w:styleId="999">
+  <w:style w:type="paragraph" w:styleId="1000">
     <w:name w:val="Heading 3"/>
-    <w:basedOn w:val="996"/>
-    <w:next w:val="996"/>
-    <w:link w:val="1009"/>
+    <w:basedOn w:val="997"/>
+    <w:next w:val="997"/>
+    <w:link w:val="1010"/>
     <w:qFormat/>
     <w:pPr>
       <w:keepNext w:val="true"/>
@@ -4350,11 +4519,11 @@
       <w:szCs w:val="24"/>
     </w:rPr>
   </w:style>
-  <w:style w:type="paragraph" w:styleId="1000">
+  <w:style w:type="paragraph" w:styleId="1001">
     <w:name w:val="Heading 4"/>
-    <w:basedOn w:val="996"/>
-    <w:next w:val="996"/>
-    <w:link w:val="1010"/>
+    <w:basedOn w:val="997"/>
+    <w:next w:val="997"/>
+    <w:link w:val="1011"/>
     <w:uiPriority w:val="9"/>
     <w:unhideWhenUsed/>
     <w:qFormat/>
@@ -4373,11 +4542,11 @@
       <w:color w:val="117a02" w:themeColor="accent1" w:themeShade="BF"/>
     </w:rPr>
   </w:style>
-  <w:style w:type="paragraph" w:styleId="1001">
+  <w:style w:type="paragraph" w:styleId="1002">
     <w:name w:val="Heading 5"/>
-    <w:basedOn w:val="996"/>
-    <w:next w:val="996"/>
-    <w:link w:val="1011"/>
+    <w:basedOn w:val="997"/>
+    <w:next w:val="997"/>
+    <w:link w:val="1012"/>
     <w:uiPriority w:val="9"/>
     <w:unhideWhenUsed/>
     <w:qFormat/>
@@ -4394,11 +4563,11 @@
       <w:color w:val="117a02" w:themeColor="accent1" w:themeShade="BF"/>
     </w:rPr>
   </w:style>
-  <w:style w:type="paragraph" w:styleId="1002">
+  <w:style w:type="paragraph" w:styleId="1003">
     <w:name w:val="Heading 6"/>
-    <w:basedOn w:val="996"/>
-    <w:next w:val="996"/>
-    <w:link w:val="1012"/>
+    <w:basedOn w:val="997"/>
+    <w:next w:val="997"/>
+    <w:link w:val="1013"/>
     <w:uiPriority w:val="9"/>
     <w:unhideWhenUsed/>
     <w:qFormat/>
@@ -4417,11 +4586,11 @@
       <w:color w:val="595959" w:themeColor="text1" w:themeTint="A6"/>
     </w:rPr>
   </w:style>
-  <w:style w:type="paragraph" w:styleId="1003">
+  <w:style w:type="paragraph" w:styleId="1004">
     <w:name w:val="Heading 7"/>
-    <w:basedOn w:val="996"/>
-    <w:next w:val="996"/>
-    <w:link w:val="1013"/>
+    <w:basedOn w:val="997"/>
+    <w:next w:val="997"/>
+    <w:link w:val="1014"/>
     <w:uiPriority w:val="9"/>
     <w:unhideWhenUsed/>
     <w:qFormat/>
@@ -4438,11 +4607,11 @@
       <w:color w:val="595959" w:themeColor="text1" w:themeTint="A6"/>
     </w:rPr>
   </w:style>
-  <w:style w:type="paragraph" w:styleId="1004">
+  <w:style w:type="paragraph" w:styleId="1005">
     <w:name w:val="Heading 8"/>
-    <w:basedOn w:val="996"/>
-    <w:next w:val="996"/>
-    <w:link w:val="1014"/>
+    <w:basedOn w:val="997"/>
+    <w:next w:val="997"/>
+    <w:link w:val="1015"/>
     <w:uiPriority w:val="9"/>
     <w:unhideWhenUsed/>
     <w:qFormat/>
@@ -4461,11 +4630,11 @@
       <w:color w:val="272727" w:themeColor="text1" w:themeTint="D8"/>
     </w:rPr>
   </w:style>
-  <w:style w:type="paragraph" w:styleId="1005">
+  <w:style w:type="paragraph" w:styleId="1006">
     <w:name w:val="Heading 9"/>
-    <w:basedOn w:val="996"/>
-    <w:next w:val="996"/>
-    <w:link w:val="1015"/>
+    <w:basedOn w:val="997"/>
+    <w:next w:val="997"/>
+    <w:link w:val="1016"/>
     <w:uiPriority w:val="9"/>
     <w:unhideWhenUsed/>
     <w:qFormat/>
@@ -4484,7 +4653,7 @@
       <w:color w:val="272727" w:themeColor="text1" w:themeTint="D8"/>
     </w:rPr>
   </w:style>
-  <w:style w:type="character" w:styleId="1006" w:default="1">
+  <w:style w:type="character" w:styleId="1007" w:default="1">
     <w:name w:val="Default Paragraph Font"/>
     <w:uiPriority w:val="1"/>
     <w:semiHidden/>
@@ -4496,9 +4665,9 @@
       <w:ind/>
     </w:pPr>
   </w:style>
-  <w:style w:type="character" w:styleId="1007" w:customStyle="1">
+  <w:style w:type="character" w:styleId="1008" w:customStyle="1">
     <w:name w:val="Heading 1 Char"/>
-    <w:basedOn w:val="1006"/>
+    <w:basedOn w:val="1007"/>
     <w:uiPriority w:val="9"/>
     <w:qFormat/>
     <w:pPr>
@@ -4513,10 +4682,10 @@
       <w:szCs w:val="40"/>
     </w:rPr>
   </w:style>
-  <w:style w:type="character" w:styleId="1008" w:customStyle="1">
+  <w:style w:type="character" w:styleId="1009" w:customStyle="1">
     <w:name w:val="Überschrift 2 Zchn1"/>
-    <w:basedOn w:val="1006"/>
-    <w:link w:val="998"/>
+    <w:basedOn w:val="1007"/>
+    <w:link w:val="999"/>
     <w:uiPriority w:val="9"/>
     <w:qFormat/>
     <w:pPr>
@@ -4531,10 +4700,10 @@
       <w:szCs w:val="32"/>
     </w:rPr>
   </w:style>
-  <w:style w:type="character" w:styleId="1009" w:customStyle="1">
+  <w:style w:type="character" w:styleId="1010" w:customStyle="1">
     <w:name w:val="Überschrift 3 Zchn1"/>
-    <w:basedOn w:val="1006"/>
-    <w:link w:val="999"/>
+    <w:basedOn w:val="1007"/>
+    <w:link w:val="1000"/>
     <w:uiPriority w:val="9"/>
     <w:qFormat/>
     <w:pPr>
@@ -4549,10 +4718,10 @@
       <w:szCs w:val="28"/>
     </w:rPr>
   </w:style>
-  <w:style w:type="character" w:styleId="1010" w:customStyle="1">
+  <w:style w:type="character" w:styleId="1011" w:customStyle="1">
     <w:name w:val="Überschrift 4 Zchn"/>
-    <w:basedOn w:val="1006"/>
-    <w:link w:val="1000"/>
+    <w:basedOn w:val="1007"/>
+    <w:link w:val="1001"/>
     <w:uiPriority w:val="9"/>
     <w:qFormat/>
     <w:pPr>
@@ -4567,10 +4736,10 @@
       <w:color w:val="117a02" w:themeColor="accent1" w:themeShade="BF"/>
     </w:rPr>
   </w:style>
-  <w:style w:type="character" w:styleId="1011" w:customStyle="1">
+  <w:style w:type="character" w:styleId="1012" w:customStyle="1">
     <w:name w:val="Überschrift 5 Zchn"/>
-    <w:basedOn w:val="1006"/>
-    <w:link w:val="1001"/>
+    <w:basedOn w:val="1007"/>
+    <w:link w:val="1002"/>
     <w:uiPriority w:val="9"/>
     <w:qFormat/>
     <w:pPr>
@@ -4583,10 +4752,10 @@
       <w:color w:val="117a02" w:themeColor="accent1" w:themeShade="BF"/>
     </w:rPr>
   </w:style>
-  <w:style w:type="character" w:styleId="1012" w:customStyle="1">
+  <w:style w:type="character" w:styleId="1013" w:customStyle="1">
     <w:name w:val="Überschrift 6 Zchn"/>
-    <w:basedOn w:val="1006"/>
-    <w:link w:val="1002"/>
+    <w:basedOn w:val="1007"/>
+    <w:link w:val="1003"/>
     <w:uiPriority w:val="9"/>
     <w:qFormat/>
     <w:pPr>
@@ -4601,10 +4770,10 @@
       <w:color w:val="595959" w:themeColor="text1" w:themeTint="A6"/>
     </w:rPr>
   </w:style>
-  <w:style w:type="character" w:styleId="1013" w:customStyle="1">
+  <w:style w:type="character" w:styleId="1014" w:customStyle="1">
     <w:name w:val="Überschrift 7 Zchn"/>
-    <w:basedOn w:val="1006"/>
-    <w:link w:val="1003"/>
+    <w:basedOn w:val="1007"/>
+    <w:link w:val="1004"/>
     <w:uiPriority w:val="9"/>
     <w:qFormat/>
     <w:pPr>
@@ -4617,27 +4786,9 @@
       <w:color w:val="595959" w:themeColor="text1" w:themeTint="A6"/>
     </w:rPr>
   </w:style>
-  <w:style w:type="character" w:styleId="1014" w:customStyle="1">
+  <w:style w:type="character" w:styleId="1015" w:customStyle="1">
     <w:name w:val="Überschrift 8 Zchn"/>
-    <w:basedOn w:val="1006"/>
-    <w:link w:val="1004"/>
-    <w:uiPriority w:val="9"/>
-    <w:qFormat/>
-    <w:pPr>
-      <w:pBdr/>
-      <w:spacing/>
-      <w:ind/>
-    </w:pPr>
-    <w:rPr>
-      <w:rFonts w:ascii="Arial" w:hAnsi="Arial" w:eastAsia="Arial" w:cs="Arial"/>
-      <w:i/>
-      <w:iCs/>
-      <w:color w:val="272727" w:themeColor="text1" w:themeTint="D8"/>
-    </w:rPr>
-  </w:style>
-  <w:style w:type="character" w:styleId="1015" w:customStyle="1">
-    <w:name w:val="Überschrift 9 Zchn"/>
-    <w:basedOn w:val="1006"/>
+    <w:basedOn w:val="1007"/>
     <w:link w:val="1005"/>
     <w:uiPriority w:val="9"/>
     <w:qFormat/>
@@ -4654,9 +4805,27 @@
     </w:rPr>
   </w:style>
   <w:style w:type="character" w:styleId="1016" w:customStyle="1">
+    <w:name w:val="Überschrift 9 Zchn"/>
+    <w:basedOn w:val="1007"/>
+    <w:link w:val="1006"/>
+    <w:uiPriority w:val="9"/>
+    <w:qFormat/>
+    <w:pPr>
+      <w:pBdr/>
+      <w:spacing/>
+      <w:ind/>
+    </w:pPr>
+    <w:rPr>
+      <w:rFonts w:ascii="Arial" w:hAnsi="Arial" w:eastAsia="Arial" w:cs="Arial"/>
+      <w:i/>
+      <w:iCs/>
+      <w:color w:val="272727" w:themeColor="text1" w:themeTint="D8"/>
+    </w:rPr>
+  </w:style>
+  <w:style w:type="character" w:styleId="1017" w:customStyle="1">
     <w:name w:val="Titel Zchn"/>
-    <w:basedOn w:val="1006"/>
-    <w:link w:val="1061"/>
+    <w:basedOn w:val="1007"/>
+    <w:link w:val="1062"/>
     <w:uiPriority w:val="10"/>
     <w:qFormat/>
     <w:pPr>
@@ -4671,10 +4840,10 @@
       <w:szCs w:val="56"/>
     </w:rPr>
   </w:style>
-  <w:style w:type="character" w:styleId="1017" w:customStyle="1">
+  <w:style w:type="character" w:styleId="1018" w:customStyle="1">
     <w:name w:val="Untertitel Zchn"/>
-    <w:basedOn w:val="1006"/>
-    <w:link w:val="1062"/>
+    <w:basedOn w:val="1007"/>
+    <w:link w:val="1063"/>
     <w:uiPriority w:val="11"/>
     <w:qFormat/>
     <w:pPr>
@@ -4689,10 +4858,10 @@
       <w:szCs w:val="28"/>
     </w:rPr>
   </w:style>
-  <w:style w:type="character" w:styleId="1018" w:customStyle="1">
+  <w:style w:type="character" w:styleId="1019" w:customStyle="1">
     <w:name w:val="Zitat Zchn"/>
-    <w:basedOn w:val="1006"/>
-    <w:link w:val="1063"/>
+    <w:basedOn w:val="1007"/>
+    <w:link w:val="1064"/>
     <w:uiPriority w:val="29"/>
     <w:qFormat/>
     <w:pPr>
@@ -4706,9 +4875,9 @@
       <w:color w:val="404040" w:themeColor="text1" w:themeTint="BF"/>
     </w:rPr>
   </w:style>
-  <w:style w:type="character" w:styleId="1019">
+  <w:style w:type="character" w:styleId="1020">
     <w:name w:val="Intense Emphasis"/>
-    <w:basedOn w:val="1006"/>
+    <w:basedOn w:val="1007"/>
     <w:uiPriority w:val="21"/>
     <w:qFormat/>
     <w:pPr>
@@ -4722,10 +4891,10 @@
       <w:color w:val="117a02" w:themeColor="accent1" w:themeShade="BF"/>
     </w:rPr>
   </w:style>
-  <w:style w:type="character" w:styleId="1020" w:customStyle="1">
+  <w:style w:type="character" w:styleId="1021" w:customStyle="1">
     <w:name w:val="Intensives Zitat Zchn"/>
-    <w:basedOn w:val="1006"/>
-    <w:link w:val="1064"/>
+    <w:basedOn w:val="1007"/>
+    <w:link w:val="1065"/>
     <w:uiPriority w:val="30"/>
     <w:qFormat/>
     <w:pPr>
@@ -4739,9 +4908,9 @@
       <w:color w:val="117a02" w:themeColor="accent1" w:themeShade="BF"/>
     </w:rPr>
   </w:style>
-  <w:style w:type="character" w:styleId="1021">
+  <w:style w:type="character" w:styleId="1022">
     <w:name w:val="Intense Reference"/>
-    <w:basedOn w:val="1006"/>
+    <w:basedOn w:val="1007"/>
     <w:uiPriority w:val="32"/>
     <w:qFormat/>
     <w:pPr>
@@ -4757,9 +4926,9 @@
       <w:spacing w:val="5"/>
     </w:rPr>
   </w:style>
-  <w:style w:type="character" w:styleId="1022">
+  <w:style w:type="character" w:styleId="1023">
     <w:name w:val="Subtle Emphasis"/>
-    <w:basedOn w:val="1006"/>
+    <w:basedOn w:val="1007"/>
     <w:uiPriority w:val="19"/>
     <w:qFormat/>
     <w:pPr>
@@ -4773,9 +4942,9 @@
       <w:color w:val="404040" w:themeColor="text1" w:themeTint="BF"/>
     </w:rPr>
   </w:style>
-  <w:style w:type="character" w:styleId="1023">
+  <w:style w:type="character" w:styleId="1024">
     <w:name w:val="Emphasis"/>
-    <w:basedOn w:val="1006"/>
+    <w:basedOn w:val="1007"/>
     <w:uiPriority w:val="20"/>
     <w:qFormat/>
     <w:pPr>
@@ -4788,9 +4957,9 @@
       <w:iCs/>
     </w:rPr>
   </w:style>
-  <w:style w:type="character" w:styleId="1024">
+  <w:style w:type="character" w:styleId="1025">
     <w:name w:val="Strong"/>
-    <w:basedOn w:val="1006"/>
+    <w:basedOn w:val="1007"/>
     <w:uiPriority w:val="22"/>
     <w:qFormat/>
     <w:pPr>
@@ -4803,9 +4972,9 @@
       <w:bCs/>
     </w:rPr>
   </w:style>
-  <w:style w:type="character" w:styleId="1025">
+  <w:style w:type="character" w:styleId="1026">
     <w:name w:val="Subtle Reference"/>
-    <w:basedOn w:val="1006"/>
+    <w:basedOn w:val="1007"/>
     <w:uiPriority w:val="31"/>
     <w:qFormat/>
     <w:pPr>
@@ -4818,9 +4987,9 @@
       <w:color w:val="5a5a5a" w:themeColor="text1" w:themeTint="A5"/>
     </w:rPr>
   </w:style>
-  <w:style w:type="character" w:styleId="1026">
+  <w:style w:type="character" w:styleId="1027">
     <w:name w:val="Book Title"/>
-    <w:basedOn w:val="1006"/>
+    <w:basedOn w:val="1007"/>
     <w:uiPriority w:val="33"/>
     <w:qFormat/>
     <w:pPr>
@@ -4836,20 +5005,9 @@
       <w:spacing w:val="5"/>
     </w:rPr>
   </w:style>
-  <w:style w:type="character" w:styleId="1027" w:customStyle="1">
+  <w:style w:type="character" w:styleId="1028" w:customStyle="1">
     <w:name w:val="Header Char"/>
-    <w:basedOn w:val="1006"/>
-    <w:uiPriority w:val="99"/>
-    <w:qFormat/>
-    <w:pPr>
-      <w:pBdr/>
-      <w:spacing/>
-      <w:ind/>
-    </w:pPr>
-  </w:style>
-  <w:style w:type="character" w:styleId="1028" w:customStyle="1">
-    <w:name w:val="Footer Char"/>
-    <w:basedOn w:val="1006"/>
+    <w:basedOn w:val="1007"/>
     <w:uiPriority w:val="99"/>
     <w:qFormat/>
     <w:pPr>
@@ -4859,26 +5017,20 @@
     </w:pPr>
   </w:style>
   <w:style w:type="character" w:styleId="1029" w:customStyle="1">
-    <w:name w:val="Fußnotentext Zchn1"/>
-    <w:basedOn w:val="1006"/>
-    <w:link w:val="1098"/>
+    <w:name w:val="Footer Char"/>
+    <w:basedOn w:val="1007"/>
     <w:uiPriority w:val="99"/>
-    <w:semiHidden/>
     <w:qFormat/>
     <w:pPr>
       <w:pBdr/>
       <w:spacing/>
       <w:ind/>
     </w:pPr>
-    <w:rPr>
-      <w:sz w:val="20"/>
-      <w:szCs w:val="20"/>
-    </w:rPr>
   </w:style>
   <w:style w:type="character" w:styleId="1030" w:customStyle="1">
-    <w:name w:val="Endnotentext Zchn"/>
-    <w:basedOn w:val="1006"/>
-    <w:link w:val="1065"/>
+    <w:name w:val="Fußnotentext Zchn1"/>
+    <w:basedOn w:val="1007"/>
+    <w:link w:val="1099"/>
     <w:uiPriority w:val="99"/>
     <w:semiHidden/>
     <w:qFormat/>
@@ -4893,9 +5045,26 @@
     </w:rPr>
   </w:style>
   <w:style w:type="character" w:styleId="1031" w:customStyle="1">
+    <w:name w:val="Endnotentext Zchn"/>
+    <w:basedOn w:val="1007"/>
+    <w:link w:val="1066"/>
+    <w:uiPriority w:val="99"/>
+    <w:semiHidden/>
+    <w:qFormat/>
+    <w:pPr>
+      <w:pBdr/>
+      <w:spacing/>
+      <w:ind/>
+    </w:pPr>
+    <w:rPr>
+      <w:sz w:val="20"/>
+      <w:szCs w:val="20"/>
+    </w:rPr>
+  </w:style>
+  <w:style w:type="character" w:styleId="1032" w:customStyle="1">
     <w:name w:val="Überschrift 1 Zchn1"/>
-    <w:basedOn w:val="1006"/>
-    <w:link w:val="997"/>
+    <w:basedOn w:val="1007"/>
+    <w:link w:val="998"/>
     <w:uiPriority w:val="9"/>
     <w:qFormat/>
     <w:pPr>
@@ -4910,21 +5079,9 @@
       <w:szCs w:val="32"/>
     </w:rPr>
   </w:style>
-  <w:style w:type="character" w:styleId="1032" w:customStyle="1">
+  <w:style w:type="character" w:styleId="1033" w:customStyle="1">
     <w:name w:val="Kopfzeile Zchn1"/>
-    <w:basedOn w:val="1006"/>
-    <w:link w:val="1084"/>
-    <w:uiPriority w:val="99"/>
-    <w:qFormat/>
-    <w:pPr>
-      <w:pBdr/>
-      <w:spacing/>
-      <w:ind/>
-    </w:pPr>
-  </w:style>
-  <w:style w:type="character" w:styleId="1033" w:customStyle="1">
-    <w:name w:val="Fußzeile Zchn1"/>
-    <w:basedOn w:val="1006"/>
+    <w:basedOn w:val="1007"/>
     <w:link w:val="1085"/>
     <w:uiPriority w:val="99"/>
     <w:qFormat/>
@@ -4935,8 +5092,20 @@
     </w:pPr>
   </w:style>
   <w:style w:type="character" w:styleId="1034" w:customStyle="1">
+    <w:name w:val="Fußzeile Zchn1"/>
+    <w:basedOn w:val="1007"/>
+    <w:link w:val="1086"/>
+    <w:uiPriority w:val="99"/>
+    <w:qFormat/>
+    <w:pPr>
+      <w:pBdr/>
+      <w:spacing/>
+      <w:ind/>
+    </w:pPr>
+  </w:style>
+  <w:style w:type="character" w:styleId="1035" w:customStyle="1">
     <w:name w:val="Internet Link (user)"/>
-    <w:basedOn w:val="1006"/>
+    <w:basedOn w:val="1007"/>
     <w:uiPriority w:val="99"/>
     <w:unhideWhenUsed/>
     <w:qFormat/>
@@ -4950,9 +5119,9 @@
       <w:u w:val="single"/>
     </w:rPr>
   </w:style>
-  <w:style w:type="character" w:styleId="1035">
+  <w:style w:type="character" w:styleId="1036">
     <w:name w:val="Unresolved Mention"/>
-    <w:basedOn w:val="1006"/>
+    <w:basedOn w:val="1007"/>
     <w:uiPriority w:val="99"/>
     <w:semiHidden/>
     <w:unhideWhenUsed/>
@@ -4967,7 +5136,7 @@
       <w:shd w:val="clear" w:color="auto" w:fill="e1dfdd"/>
     </w:rPr>
   </w:style>
-  <w:style w:type="character" w:styleId="1036" w:customStyle="1">
+  <w:style w:type="character" w:styleId="1037" w:customStyle="1">
     <w:name w:val="Internet Link1"/>
     <w:qFormat/>
     <w:pPr>
@@ -4980,9 +5149,9 @@
       <w:u w:val="single"/>
     </w:rPr>
   </w:style>
-  <w:style w:type="character" w:styleId="1037" w:customStyle="1">
+  <w:style w:type="character" w:styleId="1038" w:customStyle="1">
     <w:name w:val="Kommentarthema Zchn"/>
-    <w:basedOn w:val="1038"/>
+    <w:basedOn w:val="1039"/>
     <w:qFormat/>
     <w:pPr>
       <w:pBdr/>
@@ -4996,9 +5165,9 @@
       <w:szCs w:val="20"/>
     </w:rPr>
   </w:style>
-  <w:style w:type="character" w:styleId="1038" w:customStyle="1">
+  <w:style w:type="character" w:styleId="1039" w:customStyle="1">
     <w:name w:val="Kommentartext Zchn"/>
-    <w:basedOn w:val="1006"/>
+    <w:basedOn w:val="1007"/>
     <w:qFormat/>
     <w:pPr>
       <w:pBdr/>
@@ -5010,9 +5179,9 @@
       <w:szCs w:val="20"/>
     </w:rPr>
   </w:style>
-  <w:style w:type="character" w:styleId="1039">
+  <w:style w:type="character" w:styleId="1040">
     <w:name w:val="annotation reference"/>
-    <w:basedOn w:val="1006"/>
+    <w:basedOn w:val="1007"/>
     <w:qFormat/>
     <w:pPr>
       <w:pBdr/>
@@ -5024,19 +5193,9 @@
       <w:szCs w:val="16"/>
     </w:rPr>
   </w:style>
-  <w:style w:type="character" w:styleId="1040" w:customStyle="1">
+  <w:style w:type="character" w:styleId="1041" w:customStyle="1">
     <w:name w:val="Fußzeile Zchn"/>
-    <w:basedOn w:val="1006"/>
-    <w:qFormat/>
-    <w:pPr>
-      <w:pBdr/>
-      <w:spacing/>
-      <w:ind/>
-    </w:pPr>
-  </w:style>
-  <w:style w:type="character" w:styleId="1041" w:customStyle="1">
-    <w:name w:val="Kopfzeile Zchn"/>
-    <w:basedOn w:val="1006"/>
+    <w:basedOn w:val="1007"/>
     <w:qFormat/>
     <w:pPr>
       <w:pBdr/>
@@ -5045,8 +5204,18 @@
     </w:pPr>
   </w:style>
   <w:style w:type="character" w:styleId="1042" w:customStyle="1">
+    <w:name w:val="Kopfzeile Zchn"/>
+    <w:basedOn w:val="1007"/>
+    <w:qFormat/>
+    <w:pPr>
+      <w:pBdr/>
+      <w:spacing/>
+      <w:ind/>
+    </w:pPr>
+  </w:style>
+  <w:style w:type="character" w:styleId="1043" w:customStyle="1">
     <w:name w:val="Sprechblasentext Zchn"/>
-    <w:basedOn w:val="1006"/>
+    <w:basedOn w:val="1007"/>
     <w:qFormat/>
     <w:pPr>
       <w:pBdr/>
@@ -5059,9 +5228,9 @@
       <w:szCs w:val="18"/>
     </w:rPr>
   </w:style>
-  <w:style w:type="character" w:styleId="1043" w:customStyle="1">
+  <w:style w:type="character" w:styleId="1044" w:customStyle="1">
     <w:name w:val="Internetlink"/>
-    <w:basedOn w:val="1006"/>
+    <w:basedOn w:val="1007"/>
     <w:qFormat/>
     <w:pPr>
       <w:pBdr/>
@@ -5073,9 +5242,9 @@
       <w:u w:val="single"/>
     </w:rPr>
   </w:style>
-  <w:style w:type="character" w:styleId="1044" w:customStyle="1">
+  <w:style w:type="character" w:styleId="1045" w:customStyle="1">
     <w:name w:val="lrzxr"/>
-    <w:basedOn w:val="1006"/>
+    <w:basedOn w:val="1007"/>
     <w:qFormat/>
     <w:pPr>
       <w:pBdr/>
@@ -5083,9 +5252,9 @@
       <w:ind/>
     </w:pPr>
   </w:style>
-  <w:style w:type="character" w:styleId="1045" w:customStyle="1">
+  <w:style w:type="character" w:styleId="1046" w:customStyle="1">
     <w:name w:val="Überschrift 3 Zchn"/>
-    <w:basedOn w:val="1006"/>
+    <w:basedOn w:val="1007"/>
     <w:qFormat/>
     <w:pPr>
       <w:pBdr/>
@@ -5099,9 +5268,9 @@
       <w:szCs w:val="24"/>
     </w:rPr>
   </w:style>
-  <w:style w:type="character" w:styleId="1046" w:customStyle="1">
+  <w:style w:type="character" w:styleId="1047" w:customStyle="1">
     <w:name w:val="Fußnotentext Zchn"/>
-    <w:basedOn w:val="1006"/>
+    <w:basedOn w:val="1007"/>
     <w:qFormat/>
     <w:pPr>
       <w:pBdr/>
@@ -5115,9 +5284,9 @@
       <w:lang w:eastAsia="de-DE"/>
     </w:rPr>
   </w:style>
-  <w:style w:type="character" w:styleId="1047" w:customStyle="1">
+  <w:style w:type="character" w:styleId="1048" w:customStyle="1">
     <w:name w:val="Überschrift 2 Zchn"/>
-    <w:basedOn w:val="1006"/>
+    <w:basedOn w:val="1007"/>
     <w:qFormat/>
     <w:pPr>
       <w:pBdr/>
@@ -5131,9 +5300,9 @@
       <w:szCs w:val="26"/>
     </w:rPr>
   </w:style>
-  <w:style w:type="character" w:styleId="1048" w:customStyle="1">
+  <w:style w:type="character" w:styleId="1049" w:customStyle="1">
     <w:name w:val="Überschrift 1 Zchn"/>
-    <w:basedOn w:val="1006"/>
+    <w:basedOn w:val="1007"/>
     <w:qFormat/>
     <w:pPr>
       <w:pBdr/>
@@ -5148,7 +5317,7 @@
       <w:lang w:eastAsia="zh-CN" w:bidi="hi-IN"/>
     </w:rPr>
   </w:style>
-  <w:style w:type="character" w:styleId="1049">
+  <w:style w:type="character" w:styleId="1050">
     <w:name w:val="Footnote Characters"/>
     <w:qFormat/>
     <w:pPr>
@@ -5157,7 +5326,7 @@
       <w:ind/>
     </w:pPr>
   </w:style>
-  <w:style w:type="character" w:styleId="1050">
+  <w:style w:type="character" w:styleId="1051">
     <w:name w:val="Endnote Characters"/>
     <w:qFormat/>
     <w:pPr>
@@ -5166,7 +5335,7 @@
       <w:ind/>
     </w:pPr>
   </w:style>
-  <w:style w:type="character" w:styleId="1051">
+  <w:style w:type="character" w:styleId="1052">
     <w:name w:val="FollowedHyperlink"/>
     <w:pPr>
       <w:pBdr/>
@@ -5178,7 +5347,7 @@
       <w:u w:val="single"/>
     </w:rPr>
   </w:style>
-  <w:style w:type="character" w:styleId="1052" w:customStyle="1">
+  <w:style w:type="character" w:styleId="1053" w:customStyle="1">
     <w:name w:val="Internet Link2"/>
     <w:qFormat/>
     <w:pPr>
@@ -5191,7 +5360,7 @@
       <w:u w:val="single"/>
     </w:rPr>
   </w:style>
-  <w:style w:type="character" w:styleId="1053" w:customStyle="1">
+  <w:style w:type="character" w:styleId="1054" w:customStyle="1">
     <w:name w:val="Internet Link3"/>
     <w:qFormat/>
     <w:pPr>
@@ -5204,7 +5373,7 @@
       <w:u w:val="single"/>
     </w:rPr>
   </w:style>
-  <w:style w:type="character" w:styleId="1054" w:customStyle="1">
+  <w:style w:type="character" w:styleId="1055" w:customStyle="1">
     <w:name w:val="Internet Link4"/>
     <w:qFormat/>
     <w:pPr>
@@ -5217,7 +5386,7 @@
       <w:u w:val="single"/>
     </w:rPr>
   </w:style>
-  <w:style w:type="character" w:styleId="1055">
+  <w:style w:type="character" w:styleId="1056">
     <w:name w:val="Hyperlink"/>
     <w:pPr>
       <w:pBdr/>
@@ -5229,10 +5398,10 @@
       <w:u w:val="single"/>
     </w:rPr>
   </w:style>
-  <w:style w:type="paragraph" w:styleId="1056">
+  <w:style w:type="paragraph" w:styleId="1057">
     <w:name w:val="Heading"/>
-    <w:basedOn w:val="996"/>
-    <w:next w:val="1057"/>
+    <w:basedOn w:val="997"/>
+    <w:next w:val="1058"/>
     <w:qFormat/>
     <w:pPr>
       <w:keepNext w:val="true"/>
@@ -5246,9 +5415,9 @@
       <w:szCs w:val="28"/>
     </w:rPr>
   </w:style>
-  <w:style w:type="paragraph" w:styleId="1057">
+  <w:style w:type="paragraph" w:styleId="1058">
     <w:name w:val="Body Text"/>
-    <w:basedOn w:val="996"/>
+    <w:basedOn w:val="997"/>
     <w:qFormat/>
     <w:pPr>
       <w:pBdr/>
@@ -5261,9 +5430,9 @@
       <w:szCs w:val="24"/>
     </w:rPr>
   </w:style>
-  <w:style w:type="paragraph" w:styleId="1058">
+  <w:style w:type="paragraph" w:styleId="1059">
     <w:name w:val="List"/>
-    <w:basedOn w:val="1057"/>
+    <w:basedOn w:val="1058"/>
     <w:qFormat/>
     <w:pPr>
       <w:pBdr/>
@@ -5274,9 +5443,9 @@
       <w:rFonts w:cs="Lucida Sans"/>
     </w:rPr>
   </w:style>
-  <w:style w:type="paragraph" w:styleId="1059">
+  <w:style w:type="paragraph" w:styleId="1060">
     <w:name w:val="Caption"/>
-    <w:basedOn w:val="1080"/>
+    <w:basedOn w:val="1081"/>
     <w:qFormat/>
     <w:pPr>
       <w:suppressLineNumbers w:val="true"/>
@@ -5292,9 +5461,9 @@
       <w:szCs w:val="24"/>
     </w:rPr>
   </w:style>
-  <w:style w:type="paragraph" w:styleId="1060">
+  <w:style w:type="paragraph" w:styleId="1061">
     <w:name w:val="Index"/>
-    <w:basedOn w:val="996"/>
+    <w:basedOn w:val="997"/>
     <w:qFormat/>
     <w:pPr>
       <w:suppressLineNumbers w:val="true"/>
@@ -5306,11 +5475,11 @@
       <w:rFonts w:cs="Noto Sans"/>
     </w:rPr>
   </w:style>
-  <w:style w:type="paragraph" w:styleId="1061">
+  <w:style w:type="paragraph" w:styleId="1062">
     <w:name w:val="Title"/>
-    <w:basedOn w:val="996"/>
-    <w:next w:val="996"/>
-    <w:link w:val="1016"/>
+    <w:basedOn w:val="997"/>
+    <w:next w:val="997"/>
+    <w:link w:val="1017"/>
     <w:uiPriority w:val="10"/>
     <w:qFormat/>
     <w:pPr>
@@ -5326,11 +5495,11 @@
       <w:szCs w:val="56"/>
     </w:rPr>
   </w:style>
-  <w:style w:type="paragraph" w:styleId="1062">
+  <w:style w:type="paragraph" w:styleId="1063">
     <w:name w:val="Subtitle"/>
-    <w:basedOn w:val="996"/>
-    <w:next w:val="996"/>
-    <w:link w:val="1017"/>
+    <w:basedOn w:val="997"/>
+    <w:next w:val="997"/>
+    <w:link w:val="1018"/>
     <w:uiPriority w:val="11"/>
     <w:qFormat/>
     <w:pPr>
@@ -5345,11 +5514,11 @@
       <w:szCs w:val="28"/>
     </w:rPr>
   </w:style>
-  <w:style w:type="paragraph" w:styleId="1063">
+  <w:style w:type="paragraph" w:styleId="1064">
     <w:name w:val="Quote"/>
-    <w:basedOn w:val="996"/>
-    <w:next w:val="996"/>
-    <w:link w:val="1018"/>
+    <w:basedOn w:val="997"/>
+    <w:next w:val="997"/>
+    <w:link w:val="1019"/>
     <w:uiPriority w:val="29"/>
     <w:qFormat/>
     <w:pPr>
@@ -5364,11 +5533,11 @@
       <w:color w:val="404040" w:themeColor="text1" w:themeTint="BF"/>
     </w:rPr>
   </w:style>
-  <w:style w:type="paragraph" w:styleId="1064">
+  <w:style w:type="paragraph" w:styleId="1065">
     <w:name w:val="Intense Quote"/>
-    <w:basedOn w:val="996"/>
-    <w:next w:val="996"/>
-    <w:link w:val="1020"/>
+    <w:basedOn w:val="997"/>
+    <w:next w:val="997"/>
+    <w:link w:val="1021"/>
     <w:uiPriority w:val="30"/>
     <w:qFormat/>
     <w:pPr>
@@ -5386,10 +5555,10 @@
       <w:color w:val="117a02" w:themeColor="accent1" w:themeShade="BF"/>
     </w:rPr>
   </w:style>
-  <w:style w:type="paragraph" w:styleId="1065">
+  <w:style w:type="paragraph" w:styleId="1066">
     <w:name w:val="endnote text"/>
-    <w:basedOn w:val="996"/>
-    <w:link w:val="1030"/>
+    <w:basedOn w:val="997"/>
+    <w:link w:val="1031"/>
     <w:uiPriority w:val="99"/>
     <w:semiHidden/>
     <w:unhideWhenUsed/>
@@ -5403,10 +5572,10 @@
       <w:szCs w:val="20"/>
     </w:rPr>
   </w:style>
-  <w:style w:type="paragraph" w:styleId="1066">
+  <w:style w:type="paragraph" w:styleId="1067">
     <w:name w:val="toc 1"/>
-    <w:basedOn w:val="996"/>
-    <w:next w:val="996"/>
+    <w:basedOn w:val="997"/>
+    <w:next w:val="997"/>
     <w:uiPriority w:val="39"/>
     <w:unhideWhenUsed/>
     <w:pPr>
@@ -5415,10 +5584,10 @@
       <w:ind/>
     </w:pPr>
   </w:style>
-  <w:style w:type="paragraph" w:styleId="1067">
+  <w:style w:type="paragraph" w:styleId="1068">
     <w:name w:val="toc 2"/>
-    <w:basedOn w:val="996"/>
-    <w:next w:val="996"/>
+    <w:basedOn w:val="997"/>
+    <w:next w:val="997"/>
     <w:uiPriority w:val="39"/>
     <w:unhideWhenUsed/>
     <w:pPr>
@@ -5427,10 +5596,10 @@
       <w:ind w:left="220"/>
     </w:pPr>
   </w:style>
-  <w:style w:type="paragraph" w:styleId="1068">
+  <w:style w:type="paragraph" w:styleId="1069">
     <w:name w:val="toc 3"/>
-    <w:basedOn w:val="996"/>
-    <w:next w:val="996"/>
+    <w:basedOn w:val="997"/>
+    <w:next w:val="997"/>
     <w:uiPriority w:val="39"/>
     <w:unhideWhenUsed/>
     <w:pPr>
@@ -5439,10 +5608,10 @@
       <w:ind w:left="440"/>
     </w:pPr>
   </w:style>
-  <w:style w:type="paragraph" w:styleId="1069">
+  <w:style w:type="paragraph" w:styleId="1070">
     <w:name w:val="toc 4"/>
-    <w:basedOn w:val="996"/>
-    <w:next w:val="996"/>
+    <w:basedOn w:val="997"/>
+    <w:next w:val="997"/>
     <w:uiPriority w:val="39"/>
     <w:unhideWhenUsed/>
     <w:pPr>
@@ -5451,10 +5620,10 @@
       <w:ind w:left="660"/>
     </w:pPr>
   </w:style>
-  <w:style w:type="paragraph" w:styleId="1070">
+  <w:style w:type="paragraph" w:styleId="1071">
     <w:name w:val="toc 5"/>
-    <w:basedOn w:val="996"/>
-    <w:next w:val="996"/>
+    <w:basedOn w:val="997"/>
+    <w:next w:val="997"/>
     <w:uiPriority w:val="39"/>
     <w:unhideWhenUsed/>
     <w:pPr>
@@ -5463,10 +5632,10 @@
       <w:ind w:left="880"/>
     </w:pPr>
   </w:style>
-  <w:style w:type="paragraph" w:styleId="1071">
+  <w:style w:type="paragraph" w:styleId="1072">
     <w:name w:val="toc 6"/>
-    <w:basedOn w:val="996"/>
-    <w:next w:val="996"/>
+    <w:basedOn w:val="997"/>
+    <w:next w:val="997"/>
     <w:uiPriority w:val="39"/>
     <w:unhideWhenUsed/>
     <w:pPr>
@@ -5475,10 +5644,10 @@
       <w:ind w:left="1100"/>
     </w:pPr>
   </w:style>
-  <w:style w:type="paragraph" w:styleId="1072">
+  <w:style w:type="paragraph" w:styleId="1073">
     <w:name w:val="toc 7"/>
-    <w:basedOn w:val="996"/>
-    <w:next w:val="996"/>
+    <w:basedOn w:val="997"/>
+    <w:next w:val="997"/>
     <w:uiPriority w:val="39"/>
     <w:unhideWhenUsed/>
     <w:pPr>
@@ -5487,10 +5656,10 @@
       <w:ind w:left="1320"/>
     </w:pPr>
   </w:style>
-  <w:style w:type="paragraph" w:styleId="1073">
+  <w:style w:type="paragraph" w:styleId="1074">
     <w:name w:val="toc 8"/>
-    <w:basedOn w:val="996"/>
-    <w:next w:val="996"/>
+    <w:basedOn w:val="997"/>
+    <w:next w:val="997"/>
     <w:uiPriority w:val="39"/>
     <w:unhideWhenUsed/>
     <w:pPr>
@@ -5499,10 +5668,10 @@
       <w:ind w:left="1540"/>
     </w:pPr>
   </w:style>
-  <w:style w:type="paragraph" w:styleId="1074">
+  <w:style w:type="paragraph" w:styleId="1075">
     <w:name w:val="toc 9"/>
-    <w:basedOn w:val="996"/>
-    <w:next w:val="996"/>
+    <w:basedOn w:val="997"/>
+    <w:next w:val="997"/>
     <w:uiPriority w:val="39"/>
     <w:unhideWhenUsed/>
     <w:pPr>
@@ -5511,16 +5680,16 @@
       <w:ind w:left="1760"/>
     </w:pPr>
   </w:style>
-  <w:style w:type="paragraph" w:styleId="1075">
+  <w:style w:type="paragraph" w:styleId="1076">
     <w:name w:val="index heading"/>
-    <w:basedOn w:val="1056"/>
+    <w:basedOn w:val="1057"/>
     <w:pPr>
       <w:pBdr/>
       <w:spacing/>
       <w:ind/>
     </w:pPr>
   </w:style>
-  <w:style w:type="paragraph" w:styleId="1076">
+  <w:style w:type="paragraph" w:styleId="1077">
     <w:name w:val="TOC Heading"/>
     <w:uiPriority w:val="39"/>
     <w:unhideWhenUsed/>
@@ -5541,10 +5710,10 @@
       <w:lang w:val="de-DE" w:eastAsia="de-DE" w:bidi="ar-SA"/>
     </w:rPr>
   </w:style>
-  <w:style w:type="paragraph" w:styleId="1077">
+  <w:style w:type="paragraph" w:styleId="1078">
     <w:name w:val="table of figures"/>
-    <w:basedOn w:val="996"/>
-    <w:next w:val="996"/>
+    <w:basedOn w:val="997"/>
+    <w:next w:val="997"/>
     <w:uiPriority w:val="99"/>
     <w:unhideWhenUsed/>
     <w:pPr>
@@ -5553,10 +5722,10 @@
       <w:ind/>
     </w:pPr>
   </w:style>
-  <w:style w:type="paragraph" w:styleId="1078" w:customStyle="1">
+  <w:style w:type="paragraph" w:styleId="1079" w:customStyle="1">
     <w:name w:val="Überschrift"/>
-    <w:basedOn w:val="1080"/>
-    <w:next w:val="1081"/>
+    <w:basedOn w:val="1081"/>
+    <w:next w:val="1082"/>
     <w:qFormat/>
     <w:pPr>
       <w:keepNext w:val="true"/>
@@ -5570,9 +5739,9 @@
       <w:szCs w:val="28"/>
     </w:rPr>
   </w:style>
-  <w:style w:type="paragraph" w:styleId="1079" w:customStyle="1">
+  <w:style w:type="paragraph" w:styleId="1080" w:customStyle="1">
     <w:name w:val="Verzeichnis"/>
-    <w:basedOn w:val="1080"/>
+    <w:basedOn w:val="1081"/>
     <w:qFormat/>
     <w:pPr>
       <w:suppressLineNumbers w:val="true"/>
@@ -5584,7 +5753,7 @@
       <w:rFonts w:cs="Lucida Sans"/>
     </w:rPr>
   </w:style>
-  <w:style w:type="paragraph" w:styleId="1080" w:customStyle="1">
+  <w:style w:type="paragraph" w:styleId="1081" w:customStyle="1">
     <w:name w:val="Standard1"/>
     <w:qFormat/>
     <w:pPr>
@@ -5603,9 +5772,9 @@
       <w:lang w:val="de-DE" w:eastAsia="de-DE" w:bidi="ar-SA"/>
     </w:rPr>
   </w:style>
-  <w:style w:type="paragraph" w:styleId="1081" w:customStyle="1">
+  <w:style w:type="paragraph" w:styleId="1082" w:customStyle="1">
     <w:name w:val="Text body"/>
-    <w:basedOn w:val="1080"/>
+    <w:basedOn w:val="1081"/>
     <w:qFormat/>
     <w:pPr>
       <w:pBdr/>
@@ -5613,19 +5782,9 @@
       <w:ind/>
     </w:pPr>
   </w:style>
-  <w:style w:type="paragraph" w:styleId="1082" w:customStyle="1">
+  <w:style w:type="paragraph" w:styleId="1083" w:customStyle="1">
     <w:name w:val="Kopf- und Fußzeile"/>
-    <w:basedOn w:val="996"/>
-    <w:qFormat/>
-    <w:pPr>
-      <w:pBdr/>
-      <w:spacing/>
-      <w:ind/>
-    </w:pPr>
-  </w:style>
-  <w:style w:type="paragraph" w:styleId="1083">
-    <w:name w:val="Header and Footer"/>
-    <w:basedOn w:val="996"/>
+    <w:basedOn w:val="997"/>
     <w:qFormat/>
     <w:pPr>
       <w:pBdr/>
@@ -5634,25 +5793,18 @@
     </w:pPr>
   </w:style>
   <w:style w:type="paragraph" w:styleId="1084">
-    <w:name w:val="Header"/>
-    <w:basedOn w:val="996"/>
-    <w:link w:val="1032"/>
-    <w:uiPriority w:val="99"/>
-    <w:unhideWhenUsed/>
+    <w:name w:val="Header and Footer"/>
+    <w:basedOn w:val="997"/>
+    <w:qFormat/>
     <w:pPr>
       <w:pBdr/>
-      <w:tabs>
-        <w:tab w:val="clear" w:leader="none" w:pos="708"/>
-        <w:tab w:val="center" w:leader="none" w:pos="4536"/>
-        <w:tab w:val="right" w:leader="none" w:pos="9072"/>
-      </w:tabs>
-      <w:spacing w:after="0" w:before="0" w:line="240" w:lineRule="auto"/>
+      <w:spacing/>
       <w:ind/>
     </w:pPr>
   </w:style>
   <w:style w:type="paragraph" w:styleId="1085">
-    <w:name w:val="Footer"/>
-    <w:basedOn w:val="996"/>
+    <w:name w:val="Header"/>
+    <w:basedOn w:val="997"/>
     <w:link w:val="1033"/>
     <w:uiPriority w:val="99"/>
     <w:unhideWhenUsed/>
@@ -5667,9 +5819,26 @@
       <w:ind/>
     </w:pPr>
   </w:style>
-  <w:style w:type="paragraph" w:styleId="1086" w:customStyle="1">
+  <w:style w:type="paragraph" w:styleId="1086">
+    <w:name w:val="Footer"/>
+    <w:basedOn w:val="997"/>
+    <w:link w:val="1034"/>
+    <w:uiPriority w:val="99"/>
+    <w:unhideWhenUsed/>
+    <w:pPr>
+      <w:pBdr/>
+      <w:tabs>
+        <w:tab w:val="clear" w:leader="none" w:pos="708"/>
+        <w:tab w:val="center" w:leader="none" w:pos="4536"/>
+        <w:tab w:val="right" w:leader="none" w:pos="9072"/>
+      </w:tabs>
+      <w:spacing w:after="0" w:before="0" w:line="240" w:lineRule="auto"/>
+      <w:ind/>
+    </w:pPr>
+  </w:style>
+  <w:style w:type="paragraph" w:styleId="1087" w:customStyle="1">
     <w:name w:val="docdata"/>
-    <w:basedOn w:val="996"/>
+    <w:basedOn w:val="997"/>
     <w:qFormat/>
     <w:pPr>
       <w:widowControl w:val="true"/>
@@ -5683,9 +5852,9 @@
       <w:szCs w:val="24"/>
     </w:rPr>
   </w:style>
-  <w:style w:type="paragraph" w:styleId="1087">
+  <w:style w:type="paragraph" w:styleId="1088">
     <w:name w:val="Normal (Web)"/>
-    <w:basedOn w:val="996"/>
+    <w:basedOn w:val="997"/>
     <w:uiPriority w:val="99"/>
     <w:unhideWhenUsed/>
     <w:qFormat/>
@@ -5701,9 +5870,9 @@
       <w:szCs w:val="24"/>
     </w:rPr>
   </w:style>
-  <w:style w:type="paragraph" w:styleId="1088">
+  <w:style w:type="paragraph" w:styleId="1089">
     <w:name w:val="List Paragraph"/>
-    <w:basedOn w:val="996"/>
+    <w:basedOn w:val="997"/>
     <w:uiPriority w:val="34"/>
     <w:qFormat/>
     <w:pPr>
@@ -5719,9 +5888,9 @@
       <w14:ligatures w14:val="standardContextual"/>
     </w:rPr>
   </w:style>
-  <w:style w:type="paragraph" w:styleId="1089" w:customStyle="1">
+  <w:style w:type="paragraph" w:styleId="1090" w:customStyle="1">
     <w:name w:val="western"/>
-    <w:basedOn w:val="996"/>
+    <w:basedOn w:val="997"/>
     <w:qFormat/>
     <w:pPr>
       <w:widowControl w:val="true"/>
@@ -5734,9 +5903,9 @@
       <w:color w:val="000000"/>
     </w:rPr>
   </w:style>
-  <w:style w:type="paragraph" w:styleId="1090" w:customStyle="1">
+  <w:style w:type="paragraph" w:styleId="1091" w:customStyle="1">
     <w:name w:val="Tabelleninhalt"/>
-    <w:basedOn w:val="996"/>
+    <w:basedOn w:val="997"/>
     <w:qFormat/>
     <w:pPr>
       <w:suppressLineNumbers w:val="true"/>
@@ -5745,9 +5914,9 @@
       <w:ind/>
     </w:pPr>
   </w:style>
-  <w:style w:type="paragraph" w:styleId="1091" w:customStyle="1">
+  <w:style w:type="paragraph" w:styleId="1092" w:customStyle="1">
     <w:name w:val="Tabellenüberschrift"/>
-    <w:basedOn w:val="1090"/>
+    <w:basedOn w:val="1091"/>
     <w:qFormat/>
     <w:pPr>
       <w:pBdr/>
@@ -5760,9 +5929,9 @@
       <w:bCs/>
     </w:rPr>
   </w:style>
-  <w:style w:type="paragraph" w:styleId="1092" w:customStyle="1">
+  <w:style w:type="paragraph" w:styleId="1093" w:customStyle="1">
     <w:name w:val="Rahmeninhalt"/>
-    <w:basedOn w:val="996"/>
+    <w:basedOn w:val="997"/>
     <w:qFormat/>
     <w:pPr>
       <w:pBdr/>
@@ -5770,9 +5939,9 @@
       <w:ind/>
     </w:pPr>
   </w:style>
-  <w:style w:type="paragraph" w:styleId="1093">
+  <w:style w:type="paragraph" w:styleId="1094">
     <w:name w:val="annotation subject"/>
-    <w:basedOn w:val="1094"/>
+    <w:basedOn w:val="1095"/>
     <w:qFormat/>
     <w:pPr>
       <w:pBdr/>
@@ -5784,9 +5953,9 @@
       <w:bCs/>
     </w:rPr>
   </w:style>
-  <w:style w:type="paragraph" w:styleId="1094">
+  <w:style w:type="paragraph" w:styleId="1095">
     <w:name w:val="annotation text"/>
-    <w:basedOn w:val="996"/>
+    <w:basedOn w:val="997"/>
     <w:pPr>
       <w:pBdr/>
       <w:spacing w:line="240" w:lineRule="auto"/>
@@ -5797,9 +5966,9 @@
       <w:szCs w:val="20"/>
     </w:rPr>
   </w:style>
-  <w:style w:type="paragraph" w:styleId="1095">
+  <w:style w:type="paragraph" w:styleId="1096">
     <w:name w:val="Balloon Text"/>
-    <w:basedOn w:val="996"/>
+    <w:basedOn w:val="997"/>
     <w:qFormat/>
     <w:pPr>
       <w:pBdr/>
@@ -5812,9 +5981,9 @@
       <w:szCs w:val="18"/>
     </w:rPr>
   </w:style>
-  <w:style w:type="paragraph" w:styleId="1096" w:customStyle="1">
+  <w:style w:type="paragraph" w:styleId="1097" w:customStyle="1">
     <w:name w:val="Tabellen Inhalt"/>
-    <w:basedOn w:val="996"/>
+    <w:basedOn w:val="997"/>
     <w:qFormat/>
     <w:pPr>
       <w:suppressLineNumbers w:val="true"/>
@@ -5828,7 +5997,7 @@
       <w:szCs w:val="24"/>
     </w:rPr>
   </w:style>
-  <w:style w:type="paragraph" w:styleId="1097">
+  <w:style w:type="paragraph" w:styleId="1098">
     <w:name w:val="No Spacing"/>
     <w:qFormat/>
     <w:pPr>
@@ -5847,10 +6016,10 @@
       <w:lang w:val="de-DE" w:eastAsia="en-US" w:bidi="ar-SA"/>
     </w:rPr>
   </w:style>
-  <w:style w:type="paragraph" w:styleId="1098">
+  <w:style w:type="paragraph" w:styleId="1099">
     <w:name w:val="footnote text"/>
-    <w:basedOn w:val="996"/>
-    <w:link w:val="1029"/>
+    <w:basedOn w:val="997"/>
+    <w:link w:val="1030"/>
     <w:pPr>
       <w:keepNext w:val="true"/>
       <w:keepLines w:val="true"/>
@@ -5864,9 +6033,9 @@
       <w:szCs w:val="20"/>
     </w:rPr>
   </w:style>
-  <w:style w:type="paragraph" w:styleId="1099" w:customStyle="1">
+  <w:style w:type="paragraph" w:styleId="1100" w:customStyle="1">
     <w:name w:val="Listeninhalt"/>
-    <w:basedOn w:val="996"/>
+    <w:basedOn w:val="997"/>
     <w:qFormat/>
     <w:pPr>
       <w:pBdr/>
@@ -5874,9 +6043,9 @@
       <w:ind w:left="567"/>
     </w:pPr>
   </w:style>
-  <w:style w:type="paragraph" w:styleId="1100">
+  <w:style w:type="paragraph" w:styleId="1101">
     <w:name w:val="Table Contents"/>
-    <w:basedOn w:val="996"/>
+    <w:basedOn w:val="997"/>
     <w:qFormat/>
     <w:pPr>
       <w:widowControl w:val="false"/>
@@ -5886,9 +6055,9 @@
       <w:ind/>
     </w:pPr>
   </w:style>
-  <w:style w:type="paragraph" w:styleId="1101">
+  <w:style w:type="paragraph" w:styleId="1102">
     <w:name w:val="Table Heading"/>
-    <w:basedOn w:val="1100"/>
+    <w:basedOn w:val="1101"/>
     <w:qFormat/>
     <w:pPr>
       <w:suppressLineNumbers w:val="true"/>
@@ -5902,7 +6071,7 @@
       <w:bCs/>
     </w:rPr>
   </w:style>
-  <w:style w:type="numbering" w:styleId="1102" w:default="1">
+  <w:style w:type="numbering" w:styleId="1103" w:default="1">
     <w:name w:val="No List"/>
     <w:uiPriority w:val="99"/>
     <w:semiHidden/>
@@ -5914,7 +6083,7 @@
       <w:ind/>
     </w:pPr>
   </w:style>
-  <w:style w:type="table" w:styleId="1103" w:default="1">
+  <w:style w:type="table" w:styleId="1104" w:default="1">
     <w:name w:val="Normal Table"/>
     <w:uiPriority w:val="99"/>
     <w:semiHidden/>
@@ -6106,9 +6275,9 @@
       </w:tcPr>
     </w:tblStylePr>
   </w:style>
-  <w:style w:type="table" w:styleId="1104" w:customStyle="1">
+  <w:style w:type="table" w:styleId="1105" w:customStyle="1">
     <w:name w:val="Table Grid Light"/>
-    <w:basedOn w:val="1103"/>
+    <w:basedOn w:val="1104"/>
     <w:uiPriority w:val="59"/>
     <w:pPr>
       <w:pBdr/>
@@ -6298,9 +6467,9 @@
       </w:tcPr>
     </w:tblStylePr>
   </w:style>
-  <w:style w:type="table" w:styleId="1105">
+  <w:style w:type="table" w:styleId="1106">
     <w:name w:val="Plain Table 1"/>
-    <w:basedOn w:val="1103"/>
+    <w:basedOn w:val="1104"/>
     <w:uiPriority w:val="59"/>
     <w:pPr>
       <w:pBdr/>
@@ -6508,9 +6677,9 @@
       </w:tcPr>
     </w:tblStylePr>
   </w:style>
-  <w:style w:type="table" w:styleId="1106">
+  <w:style w:type="table" w:styleId="1107">
     <w:name w:val="Plain Table 2"/>
-    <w:basedOn w:val="1103"/>
+    <w:basedOn w:val="1104"/>
     <w:uiPriority w:val="59"/>
     <w:pPr>
       <w:pBdr/>
@@ -6726,9 +6895,9 @@
       </w:tcPr>
     </w:tblStylePr>
   </w:style>
-  <w:style w:type="table" w:styleId="1107">
+  <w:style w:type="table" w:styleId="1108">
     <w:name w:val="Plain Table 3"/>
-    <w:basedOn w:val="1103"/>
+    <w:basedOn w:val="1104"/>
     <w:uiPriority w:val="99"/>
     <w:pPr>
       <w:pBdr/>
@@ -6947,9 +7116,9 @@
       </w:tcPr>
     </w:tblStylePr>
   </w:style>
-  <w:style w:type="table" w:styleId="1108">
+  <w:style w:type="table" w:styleId="1109">
     <w:name w:val="Plain Table 4"/>
-    <w:basedOn w:val="1103"/>
+    <w:basedOn w:val="1104"/>
     <w:uiPriority w:val="99"/>
     <w:pPr>
       <w:pBdr/>
@@ -7154,9 +7323,9 @@
       </w:tcPr>
     </w:tblStylePr>
   </w:style>
-  <w:style w:type="table" w:styleId="1109">
+  <w:style w:type="table" w:styleId="1110">
     <w:name w:val="Plain Table 5"/>
-    <w:basedOn w:val="1103"/>
+    <w:basedOn w:val="1104"/>
     <w:uiPriority w:val="99"/>
     <w:pPr>
       <w:pBdr/>
@@ -7378,9 +7547,9 @@
       </w:tcPr>
     </w:tblStylePr>
   </w:style>
-  <w:style w:type="table" w:styleId="1110">
+  <w:style w:type="table" w:styleId="1111">
     <w:name w:val="Grid Table 1 Light"/>
-    <w:basedOn w:val="1103"/>
+    <w:basedOn w:val="1104"/>
     <w:uiPriority w:val="99"/>
     <w:pPr>
       <w:pBdr/>
@@ -7594,9 +7763,9 @@
       </w:tcPr>
     </w:tblStylePr>
   </w:style>
-  <w:style w:type="table" w:styleId="1111" w:customStyle="1">
+  <w:style w:type="table" w:styleId="1112" w:customStyle="1">
     <w:name w:val="Grid Table 1 Light - Accent 1"/>
-    <w:basedOn w:val="1103"/>
+    <w:basedOn w:val="1104"/>
     <w:uiPriority w:val="99"/>
     <w:pPr>
       <w:pBdr/>
@@ -7810,9 +7979,9 @@
       </w:tcPr>
     </w:tblStylePr>
   </w:style>
-  <w:style w:type="table" w:styleId="1112" w:customStyle="1">
+  <w:style w:type="table" w:styleId="1113" w:customStyle="1">
     <w:name w:val="Grid Table 1 Light - Accent 2"/>
-    <w:basedOn w:val="1103"/>
+    <w:basedOn w:val="1104"/>
     <w:uiPriority w:val="99"/>
     <w:pPr>
       <w:pBdr/>
@@ -8026,9 +8195,9 @@
       </w:tcPr>
     </w:tblStylePr>
   </w:style>
-  <w:style w:type="table" w:styleId="1113" w:customStyle="1">
+  <w:style w:type="table" w:styleId="1114" w:customStyle="1">
     <w:name w:val="Grid Table 1 Light - Accent 3"/>
-    <w:basedOn w:val="1103"/>
+    <w:basedOn w:val="1104"/>
     <w:uiPriority w:val="99"/>
     <w:pPr>
       <w:pBdr/>
@@ -8242,9 +8411,9 @@
       </w:tcPr>
     </w:tblStylePr>
   </w:style>
-  <w:style w:type="table" w:styleId="1114" w:customStyle="1">
+  <w:style w:type="table" w:styleId="1115" w:customStyle="1">
     <w:name w:val="Grid Table 1 Light - Accent 4"/>
-    <w:basedOn w:val="1103"/>
+    <w:basedOn w:val="1104"/>
     <w:uiPriority w:val="99"/>
     <w:pPr>
       <w:pBdr/>
@@ -8458,9 +8627,9 @@
       </w:tcPr>
     </w:tblStylePr>
   </w:style>
-  <w:style w:type="table" w:styleId="1115" w:customStyle="1">
+  <w:style w:type="table" w:styleId="1116" w:customStyle="1">
     <w:name w:val="Grid Table 1 Light - Accent 5"/>
-    <w:basedOn w:val="1103"/>
+    <w:basedOn w:val="1104"/>
     <w:uiPriority w:val="99"/>
     <w:pPr>
       <w:pBdr/>
@@ -8674,9 +8843,9 @@
       </w:tcPr>
     </w:tblStylePr>
   </w:style>
-  <w:style w:type="table" w:styleId="1116" w:customStyle="1">
+  <w:style w:type="table" w:styleId="1117" w:customStyle="1">
     <w:name w:val="Grid Table 1 Light - Accent 6"/>
-    <w:basedOn w:val="1103"/>
+    <w:basedOn w:val="1104"/>
     <w:uiPriority w:val="99"/>
     <w:pPr>
       <w:pBdr/>
@@ -8890,9 +9059,9 @@
       </w:tcPr>
     </w:tblStylePr>
   </w:style>
-  <w:style w:type="table" w:styleId="1117">
+  <w:style w:type="table" w:styleId="1118">
     <w:name w:val="Grid Table 2"/>
-    <w:basedOn w:val="1103"/>
+    <w:basedOn w:val="1104"/>
     <w:uiPriority w:val="99"/>
     <w:pPr>
       <w:pBdr/>
@@ -9113,9 +9282,9 @@
       </w:tcPr>
     </w:tblStylePr>
   </w:style>
-  <w:style w:type="table" w:styleId="1118" w:customStyle="1">
+  <w:style w:type="table" w:styleId="1119" w:customStyle="1">
     <w:name w:val="Grid Table 2 - Accent 1"/>
-    <w:basedOn w:val="1103"/>
+    <w:basedOn w:val="1104"/>
     <w:uiPriority w:val="99"/>
     <w:pPr>
       <w:pBdr/>
@@ -9336,9 +9505,9 @@
       </w:tcPr>
     </w:tblStylePr>
   </w:style>
-  <w:style w:type="table" w:styleId="1119" w:customStyle="1">
+  <w:style w:type="table" w:styleId="1120" w:customStyle="1">
     <w:name w:val="Grid Table 2 - Accent 2"/>
-    <w:basedOn w:val="1103"/>
+    <w:basedOn w:val="1104"/>
     <w:uiPriority w:val="99"/>
     <w:pPr>
       <w:pBdr/>
@@ -9559,9 +9728,9 @@
       </w:tcPr>
     </w:tblStylePr>
   </w:style>
-  <w:style w:type="table" w:styleId="1120" w:customStyle="1">
+  <w:style w:type="table" w:styleId="1121" w:customStyle="1">
     <w:name w:val="Grid Table 2 - Accent 3"/>
-    <w:basedOn w:val="1103"/>
+    <w:basedOn w:val="1104"/>
     <w:uiPriority w:val="99"/>
     <w:pPr>
       <w:pBdr/>
@@ -9782,9 +9951,9 @@
       </w:tcPr>
     </w:tblStylePr>
   </w:style>
-  <w:style w:type="table" w:styleId="1121" w:customStyle="1">
+  <w:style w:type="table" w:styleId="1122" w:customStyle="1">
     <w:name w:val="Grid Table 2 - Accent 4"/>
-    <w:basedOn w:val="1103"/>
+    <w:basedOn w:val="1104"/>
     <w:uiPriority w:val="99"/>
     <w:pPr>
       <w:pBdr/>
@@ -10005,9 +10174,9 @@
       </w:tcPr>
     </w:tblStylePr>
   </w:style>
-  <w:style w:type="table" w:styleId="1122" w:customStyle="1">
+  <w:style w:type="table" w:styleId="1123" w:customStyle="1">
     <w:name w:val="Grid Table 2 - Accent 5"/>
-    <w:basedOn w:val="1103"/>
+    <w:basedOn w:val="1104"/>
     <w:uiPriority w:val="99"/>
     <w:pPr>
       <w:pBdr/>
@@ -10228,9 +10397,9 @@
       </w:tcPr>
     </w:tblStylePr>
   </w:style>
-  <w:style w:type="table" w:styleId="1123" w:customStyle="1">
+  <w:style w:type="table" w:styleId="1124" w:customStyle="1">
     <w:name w:val="Grid Table 2 - Accent 6"/>
-    <w:basedOn w:val="1103"/>
+    <w:basedOn w:val="1104"/>
     <w:uiPriority w:val="99"/>
     <w:pPr>
       <w:pBdr/>
@@ -10451,9 +10620,9 @@
       </w:tcPr>
     </w:tblStylePr>
   </w:style>
-  <w:style w:type="table" w:styleId="1124">
+  <w:style w:type="table" w:styleId="1125">
     <w:name w:val="Grid Table 3"/>
-    <w:basedOn w:val="1103"/>
+    <w:basedOn w:val="1104"/>
     <w:uiPriority w:val="99"/>
     <w:pPr>
       <w:pBdr/>
@@ -10687,9 +10856,9 @@
       </w:tcPr>
     </w:tblStylePr>
   </w:style>
-  <w:style w:type="table" w:styleId="1125" w:customStyle="1">
+  <w:style w:type="table" w:styleId="1126" w:customStyle="1">
     <w:name w:val="Grid Table 3 - Accent 1"/>
-    <w:basedOn w:val="1103"/>
+    <w:basedOn w:val="1104"/>
     <w:uiPriority w:val="99"/>
     <w:pPr>
       <w:pBdr/>
@@ -10923,9 +11092,9 @@
       </w:tcPr>
     </w:tblStylePr>
   </w:style>
-  <w:style w:type="table" w:styleId="1126" w:customStyle="1">
+  <w:style w:type="table" w:styleId="1127" w:customStyle="1">
     <w:name w:val="Grid Table 3 - Accent 2"/>
-    <w:basedOn w:val="1103"/>
+    <w:basedOn w:val="1104"/>
     <w:uiPriority w:val="99"/>
     <w:pPr>
       <w:pBdr/>
@@ -11159,9 +11328,9 @@
       </w:tcPr>
     </w:tblStylePr>
   </w:style>
-  <w:style w:type="table" w:styleId="1127" w:customStyle="1">
+  <w:style w:type="table" w:styleId="1128" w:customStyle="1">
     <w:name w:val="Grid Table 3 - Accent 3"/>
-    <w:basedOn w:val="1103"/>
+    <w:basedOn w:val="1104"/>
     <w:uiPriority w:val="99"/>
     <w:pPr>
       <w:pBdr/>
@@ -11395,9 +11564,9 @@
       </w:tcPr>
     </w:tblStylePr>
   </w:style>
-  <w:style w:type="table" w:styleId="1128" w:customStyle="1">
+  <w:style w:type="table" w:styleId="1129" w:customStyle="1">
     <w:name w:val="Grid Table 3 - Accent 4"/>
-    <w:basedOn w:val="1103"/>
+    <w:basedOn w:val="1104"/>
     <w:uiPriority w:val="99"/>
     <w:pPr>
       <w:pBdr/>
@@ -11631,9 +11800,9 @@
       </w:tcPr>
     </w:tblStylePr>
   </w:style>
-  <w:style w:type="table" w:styleId="1129" w:customStyle="1">
+  <w:style w:type="table" w:styleId="1130" w:customStyle="1">
     <w:name w:val="Grid Table 3 - Accent 5"/>
-    <w:basedOn w:val="1103"/>
+    <w:basedOn w:val="1104"/>
     <w:uiPriority w:val="99"/>
     <w:pPr>
       <w:pBdr/>
@@ -11867,9 +12036,9 @@
       </w:tcPr>
     </w:tblStylePr>
   </w:style>
-  <w:style w:type="table" w:styleId="1130" w:customStyle="1">
+  <w:style w:type="table" w:styleId="1131" w:customStyle="1">
     <w:name w:val="Grid Table 3 - Accent 6"/>
-    <w:basedOn w:val="1103"/>
+    <w:basedOn w:val="1104"/>
     <w:uiPriority w:val="99"/>
     <w:pPr>
       <w:pBdr/>
@@ -12103,9 +12272,9 @@
       </w:tcPr>
     </w:tblStylePr>
   </w:style>
-  <w:style w:type="table" w:styleId="1131">
+  <w:style w:type="table" w:styleId="1132">
     <w:name w:val="Grid Table 4"/>
-    <w:basedOn w:val="1103"/>
+    <w:basedOn w:val="1104"/>
     <w:uiPriority w:val="59"/>
     <w:pPr>
       <w:pBdr/>
@@ -12326,9 +12495,9 @@
       </w:tcPr>
     </w:tblStylePr>
   </w:style>
-  <w:style w:type="table" w:styleId="1132" w:customStyle="1">
+  <w:style w:type="table" w:styleId="1133" w:customStyle="1">
     <w:name w:val="Grid Table 4 - Accent 1"/>
-    <w:basedOn w:val="1103"/>
+    <w:basedOn w:val="1104"/>
     <w:uiPriority w:val="59"/>
     <w:pPr>
       <w:pBdr/>
@@ -12549,9 +12718,9 @@
       </w:tcPr>
     </w:tblStylePr>
   </w:style>
-  <w:style w:type="table" w:styleId="1133" w:customStyle="1">
+  <w:style w:type="table" w:styleId="1134" w:customStyle="1">
     <w:name w:val="Grid Table 4 - Accent 2"/>
-    <w:basedOn w:val="1103"/>
+    <w:basedOn w:val="1104"/>
     <w:uiPriority w:val="59"/>
     <w:pPr>
       <w:pBdr/>
@@ -12772,9 +12941,9 @@
       </w:tcPr>
     </w:tblStylePr>
   </w:style>
-  <w:style w:type="table" w:styleId="1134" w:customStyle="1">
+  <w:style w:type="table" w:styleId="1135" w:customStyle="1">
     <w:name w:val="Grid Table 4 - Accent 3"/>
-    <w:basedOn w:val="1103"/>
+    <w:basedOn w:val="1104"/>
     <w:uiPriority w:val="59"/>
     <w:pPr>
       <w:pBdr/>
@@ -12995,9 +13164,9 @@
       </w:tcPr>
     </w:tblStylePr>
   </w:style>
-  <w:style w:type="table" w:styleId="1135" w:customStyle="1">
+  <w:style w:type="table" w:styleId="1136" w:customStyle="1">
     <w:name w:val="Grid Table 4 - Accent 4"/>
-    <w:basedOn w:val="1103"/>
+    <w:basedOn w:val="1104"/>
     <w:uiPriority w:val="59"/>
     <w:pPr>
       <w:pBdr/>
@@ -13218,9 +13387,9 @@
       </w:tcPr>
     </w:tblStylePr>
   </w:style>
-  <w:style w:type="table" w:styleId="1136" w:customStyle="1">
+  <w:style w:type="table" w:styleId="1137" w:customStyle="1">
     <w:name w:val="Grid Table 4 - Accent 5"/>
-    <w:basedOn w:val="1103"/>
+    <w:basedOn w:val="1104"/>
     <w:uiPriority w:val="59"/>
     <w:pPr>
       <w:pBdr/>
@@ -13441,9 +13610,9 @@
       </w:tcPr>
     </w:tblStylePr>
   </w:style>
-  <w:style w:type="table" w:styleId="1137" w:customStyle="1">
+  <w:style w:type="table" w:styleId="1138" w:customStyle="1">
     <w:name w:val="Grid Table 4 - Accent 6"/>
-    <w:basedOn w:val="1103"/>
+    <w:basedOn w:val="1104"/>
     <w:uiPriority w:val="59"/>
     <w:pPr>
       <w:pBdr/>
@@ -13664,9 +13833,9 @@
       </w:tcPr>
     </w:tblStylePr>
   </w:style>
-  <w:style w:type="table" w:styleId="1138">
+  <w:style w:type="table" w:styleId="1139">
     <w:name w:val="Grid Table 5 Dark"/>
-    <w:basedOn w:val="1103"/>
+    <w:basedOn w:val="1104"/>
     <w:uiPriority w:val="99"/>
     <w:pPr>
       <w:pBdr/>
@@ -13882,9 +14051,9 @@
       </w:tcPr>
     </w:tblStylePr>
   </w:style>
-  <w:style w:type="table" w:styleId="1139" w:customStyle="1">
+  <w:style w:type="table" w:styleId="1140" w:customStyle="1">
     <w:name w:val="Grid Table 5 Dark- Accent 1"/>
-    <w:basedOn w:val="1103"/>
+    <w:basedOn w:val="1104"/>
     <w:uiPriority w:val="99"/>
     <w:pPr>
       <w:pBdr/>
@@ -14100,9 +14269,9 @@
       </w:tcPr>
     </w:tblStylePr>
   </w:style>
-  <w:style w:type="table" w:styleId="1140" w:customStyle="1">
+  <w:style w:type="table" w:styleId="1141" w:customStyle="1">
     <w:name w:val="Grid Table 5 Dark - Accent 2"/>
-    <w:basedOn w:val="1103"/>
+    <w:basedOn w:val="1104"/>
     <w:uiPriority w:val="99"/>
     <w:pPr>
       <w:pBdr/>
@@ -14318,9 +14487,9 @@
       </w:tcPr>
     </w:tblStylePr>
   </w:style>
-  <w:style w:type="table" w:styleId="1141" w:customStyle="1">
+  <w:style w:type="table" w:styleId="1142" w:customStyle="1">
     <w:name w:val="Grid Table 5 Dark - Accent 3"/>
-    <w:basedOn w:val="1103"/>
+    <w:basedOn w:val="1104"/>
     <w:uiPriority w:val="99"/>
     <w:pPr>
       <w:pBdr/>
@@ -14536,9 +14705,9 @@
       </w:tcPr>
     </w:tblStylePr>
   </w:style>
-  <w:style w:type="table" w:styleId="1142" w:customStyle="1">
+  <w:style w:type="table" w:styleId="1143" w:customStyle="1">
     <w:name w:val="Grid Table 5 Dark- Accent 4"/>
-    <w:basedOn w:val="1103"/>
+    <w:basedOn w:val="1104"/>
     <w:uiPriority w:val="99"/>
     <w:pPr>
       <w:pBdr/>
@@ -14754,9 +14923,9 @@
       </w:tcPr>
     </w:tblStylePr>
   </w:style>
-  <w:style w:type="table" w:styleId="1143" w:customStyle="1">
+  <w:style w:type="table" w:styleId="1144" w:customStyle="1">
     <w:name w:val="Grid Table 5 Dark - Accent 5"/>
-    <w:basedOn w:val="1103"/>
+    <w:basedOn w:val="1104"/>
     <w:uiPriority w:val="99"/>
     <w:pPr>
       <w:pBdr/>
@@ -14972,9 +15141,9 @@
       </w:tcPr>
     </w:tblStylePr>
   </w:style>
-  <w:style w:type="table" w:styleId="1144" w:customStyle="1">
+  <w:style w:type="table" w:styleId="1145" w:customStyle="1">
     <w:name w:val="Grid Table 5 Dark - Accent 6"/>
-    <w:basedOn w:val="1103"/>
+    <w:basedOn w:val="1104"/>
     <w:uiPriority w:val="99"/>
     <w:pPr>
       <w:pBdr/>
@@ -15190,9 +15359,9 @@
       </w:tcPr>
     </w:tblStylePr>
   </w:style>
-  <w:style w:type="table" w:styleId="1145">
+  <w:style w:type="table" w:styleId="1146">
     <w:name w:val="Grid Table 6 Colorful"/>
-    <w:basedOn w:val="1103"/>
+    <w:basedOn w:val="1104"/>
     <w:uiPriority w:val="99"/>
     <w:pPr>
       <w:pBdr/>
@@ -15412,9 +15581,9 @@
       </w:tcPr>
     </w:tblStylePr>
   </w:style>
-  <w:style w:type="table" w:styleId="1146" w:customStyle="1">
+  <w:style w:type="table" w:styleId="1147" w:customStyle="1">
     <w:name w:val="Grid Table 6 Colorful - Accent 1"/>
-    <w:basedOn w:val="1103"/>
+    <w:basedOn w:val="1104"/>
     <w:uiPriority w:val="99"/>
     <w:pPr>
       <w:pBdr/>
@@ -15634,9 +15803,9 @@
       </w:tcPr>
     </w:tblStylePr>
   </w:style>
-  <w:style w:type="table" w:styleId="1147" w:customStyle="1">
+  <w:style w:type="table" w:styleId="1148" w:customStyle="1">
     <w:name w:val="Grid Table 6 Colorful - Accent 2"/>
-    <w:basedOn w:val="1103"/>
+    <w:basedOn w:val="1104"/>
     <w:uiPriority w:val="99"/>
     <w:pPr>
       <w:pBdr/>
@@ -15856,9 +16025,9 @@
       </w:tcPr>
     </w:tblStylePr>
   </w:style>
-  <w:style w:type="table" w:styleId="1148" w:customStyle="1">
+  <w:style w:type="table" w:styleId="1149" w:customStyle="1">
     <w:name w:val="Grid Table 6 Colorful - Accent 3"/>
-    <w:basedOn w:val="1103"/>
+    <w:basedOn w:val="1104"/>
     <w:uiPriority w:val="99"/>
     <w:pPr>
       <w:pBdr/>
@@ -16078,9 +16247,9 @@
       </w:tcPr>
     </w:tblStylePr>
   </w:style>
-  <w:style w:type="table" w:styleId="1149" w:customStyle="1">
+  <w:style w:type="table" w:styleId="1150" w:customStyle="1">
     <w:name w:val="Grid Table 6 Colorful - Accent 4"/>
-    <w:basedOn w:val="1103"/>
+    <w:basedOn w:val="1104"/>
     <w:uiPriority w:val="99"/>
     <w:pPr>
       <w:pBdr/>
@@ -16300,9 +16469,9 @@
       </w:tcPr>
     </w:tblStylePr>
   </w:style>
-  <w:style w:type="table" w:styleId="1150" w:customStyle="1">
+  <w:style w:type="table" w:styleId="1151" w:customStyle="1">
     <w:name w:val="Grid Table 6 Colorful - Accent 5"/>
-    <w:basedOn w:val="1103"/>
+    <w:basedOn w:val="1104"/>
     <w:uiPriority w:val="99"/>
     <w:pPr>
       <w:pBdr/>
@@ -16522,9 +16691,9 @@
       </w:tcPr>
     </w:tblStylePr>
   </w:style>
-  <w:style w:type="table" w:styleId="1151" w:customStyle="1">
+  <w:style w:type="table" w:styleId="1152" w:customStyle="1">
     <w:name w:val="Grid Table 6 Colorful - Accent 6"/>
-    <w:basedOn w:val="1103"/>
+    <w:basedOn w:val="1104"/>
     <w:uiPriority w:val="99"/>
     <w:pPr>
       <w:pBdr/>
@@ -16744,9 +16913,9 @@
       </w:tcPr>
     </w:tblStylePr>
   </w:style>
-  <w:style w:type="table" w:styleId="1152">
+  <w:style w:type="table" w:styleId="1153">
     <w:name w:val="Grid Table 7 Colorful"/>
-    <w:basedOn w:val="1103"/>
+    <w:basedOn w:val="1104"/>
     <w:uiPriority w:val="99"/>
     <w:pPr>
       <w:pBdr/>
@@ -16991,9 +17160,9 @@
       </w:tcPr>
     </w:tblStylePr>
   </w:style>
-  <w:style w:type="table" w:styleId="1153" w:customStyle="1">
+  <w:style w:type="table" w:styleId="1154" w:customStyle="1">
     <w:name w:val="Grid Table 7 Colorful - Accent 1"/>
-    <w:basedOn w:val="1103"/>
+    <w:basedOn w:val="1104"/>
     <w:uiPriority w:val="99"/>
     <w:pPr>
       <w:pBdr/>
@@ -17238,9 +17407,9 @@
       </w:tcPr>
     </w:tblStylePr>
   </w:style>
-  <w:style w:type="table" w:styleId="1154" w:customStyle="1">
+  <w:style w:type="table" w:styleId="1155" w:customStyle="1">
     <w:name w:val="Grid Table 7 Colorful - Accent 2"/>
-    <w:basedOn w:val="1103"/>
+    <w:basedOn w:val="1104"/>
     <w:uiPriority w:val="99"/>
     <w:pPr>
       <w:pBdr/>
@@ -17485,9 +17654,9 @@
       </w:tcPr>
     </w:tblStylePr>
   </w:style>
-  <w:style w:type="table" w:styleId="1155" w:customStyle="1">
+  <w:style w:type="table" w:styleId="1156" w:customStyle="1">
     <w:name w:val="Grid Table 7 Colorful - Accent 3"/>
-    <w:basedOn w:val="1103"/>
+    <w:basedOn w:val="1104"/>
     <w:uiPriority w:val="99"/>
     <w:pPr>
       <w:pBdr/>
@@ -17732,9 +17901,9 @@
       </w:tcPr>
     </w:tblStylePr>
   </w:style>
-  <w:style w:type="table" w:styleId="1156" w:customStyle="1">
+  <w:style w:type="table" w:styleId="1157" w:customStyle="1">
     <w:name w:val="Grid Table 7 Colorful - Accent 4"/>
-    <w:basedOn w:val="1103"/>
+    <w:basedOn w:val="1104"/>
     <w:uiPriority w:val="99"/>
     <w:pPr>
       <w:pBdr/>
@@ -17979,9 +18148,9 @@
       </w:tcPr>
     </w:tblStylePr>
   </w:style>
-  <w:style w:type="table" w:styleId="1157" w:customStyle="1">
+  <w:style w:type="table" w:styleId="1158" w:customStyle="1">
     <w:name w:val="Grid Table 7 Colorful - Accent 5"/>
-    <w:basedOn w:val="1103"/>
+    <w:basedOn w:val="1104"/>
     <w:uiPriority w:val="99"/>
     <w:pPr>
       <w:pBdr/>
@@ -18226,9 +18395,9 @@
       </w:tcPr>
     </w:tblStylePr>
   </w:style>
-  <w:style w:type="table" w:styleId="1158" w:customStyle="1">
+  <w:style w:type="table" w:styleId="1159" w:customStyle="1">
     <w:name w:val="Grid Table 7 Colorful - Accent 6"/>
-    <w:basedOn w:val="1103"/>
+    <w:basedOn w:val="1104"/>
     <w:uiPriority w:val="99"/>
     <w:pPr>
       <w:pBdr/>
@@ -18473,9 +18642,9 @@
       </w:tcPr>
     </w:tblStylePr>
   </w:style>
-  <w:style w:type="table" w:styleId="1159">
+  <w:style w:type="table" w:styleId="1160">
     <w:name w:val="List Table 1 Light"/>
-    <w:basedOn w:val="1103"/>
+    <w:basedOn w:val="1104"/>
     <w:uiPriority w:val="99"/>
     <w:pPr>
       <w:pBdr/>
@@ -18684,9 +18853,9 @@
       </w:tcPr>
     </w:tblStylePr>
   </w:style>
-  <w:style w:type="table" w:styleId="1160" w:customStyle="1">
+  <w:style w:type="table" w:styleId="1161" w:customStyle="1">
     <w:name w:val="List Table 1 Light - Accent 1"/>
-    <w:basedOn w:val="1103"/>
+    <w:basedOn w:val="1104"/>
     <w:uiPriority w:val="99"/>
     <w:pPr>
       <w:pBdr/>
@@ -18895,9 +19064,9 @@
       </w:tcPr>
     </w:tblStylePr>
   </w:style>
-  <w:style w:type="table" w:styleId="1161" w:customStyle="1">
+  <w:style w:type="table" w:styleId="1162" w:customStyle="1">
     <w:name w:val="List Table 1 Light - Accent 2"/>
-    <w:basedOn w:val="1103"/>
+    <w:basedOn w:val="1104"/>
     <w:uiPriority w:val="99"/>
     <w:pPr>
       <w:pBdr/>
@@ -19106,9 +19275,9 @@
       </w:tcPr>
     </w:tblStylePr>
   </w:style>
-  <w:style w:type="table" w:styleId="1162" w:customStyle="1">
+  <w:style w:type="table" w:styleId="1163" w:customStyle="1">
     <w:name w:val="List Table 1 Light - Accent 3"/>
-    <w:basedOn w:val="1103"/>
+    <w:basedOn w:val="1104"/>
     <w:uiPriority w:val="99"/>
     <w:pPr>
       <w:pBdr/>
@@ -19317,9 +19486,9 @@
       </w:tcPr>
     </w:tblStylePr>
   </w:style>
-  <w:style w:type="table" w:styleId="1163" w:customStyle="1">
+  <w:style w:type="table" w:styleId="1164" w:customStyle="1">
     <w:name w:val="List Table 1 Light - Accent 4"/>
-    <w:basedOn w:val="1103"/>
+    <w:basedOn w:val="1104"/>
     <w:uiPriority w:val="99"/>
     <w:pPr>
       <w:pBdr/>
@@ -19528,9 +19697,9 @@
       </w:tcPr>
     </w:tblStylePr>
   </w:style>
-  <w:style w:type="table" w:styleId="1164" w:customStyle="1">
+  <w:style w:type="table" w:styleId="1165" w:customStyle="1">
     <w:name w:val="List Table 1 Light - Accent 5"/>
-    <w:basedOn w:val="1103"/>
+    <w:basedOn w:val="1104"/>
     <w:uiPriority w:val="99"/>
     <w:pPr>
       <w:pBdr/>
@@ -19739,9 +19908,9 @@
       </w:tcPr>
     </w:tblStylePr>
   </w:style>
-  <w:style w:type="table" w:styleId="1165" w:customStyle="1">
+  <w:style w:type="table" w:styleId="1166" w:customStyle="1">
     <w:name w:val="List Table 1 Light - Accent 6"/>
-    <w:basedOn w:val="1103"/>
+    <w:basedOn w:val="1104"/>
     <w:uiPriority w:val="99"/>
     <w:pPr>
       <w:pBdr/>
@@ -19950,9 +20119,9 @@
       </w:tcPr>
     </w:tblStylePr>
   </w:style>
-  <w:style w:type="table" w:styleId="1166">
+  <w:style w:type="table" w:styleId="1167">
     <w:name w:val="List Table 2"/>
-    <w:basedOn w:val="1103"/>
+    <w:basedOn w:val="1104"/>
     <w:uiPriority w:val="99"/>
     <w:pPr>
       <w:pBdr/>
@@ -20175,9 +20344,9 @@
       </w:tcPr>
     </w:tblStylePr>
   </w:style>
-  <w:style w:type="table" w:styleId="1167" w:customStyle="1">
+  <w:style w:type="table" w:styleId="1168" w:customStyle="1">
     <w:name w:val="List Table 2 - Accent 1"/>
-    <w:basedOn w:val="1103"/>
+    <w:basedOn w:val="1104"/>
     <w:uiPriority w:val="99"/>
     <w:pPr>
       <w:pBdr/>
@@ -20400,9 +20569,9 @@
       </w:tcPr>
     </w:tblStylePr>
   </w:style>
-  <w:style w:type="table" w:styleId="1168" w:customStyle="1">
+  <w:style w:type="table" w:styleId="1169" w:customStyle="1">
     <w:name w:val="List Table 2 - Accent 2"/>
-    <w:basedOn w:val="1103"/>
+    <w:basedOn w:val="1104"/>
     <w:uiPriority w:val="99"/>
     <w:pPr>
       <w:pBdr/>
@@ -20625,9 +20794,9 @@
       </w:tcPr>
     </w:tblStylePr>
   </w:style>
-  <w:style w:type="table" w:styleId="1169" w:customStyle="1">
+  <w:style w:type="table" w:styleId="1170" w:customStyle="1">
     <w:name w:val="List Table 2 - Accent 3"/>
-    <w:basedOn w:val="1103"/>
+    <w:basedOn w:val="1104"/>
     <w:uiPriority w:val="99"/>
     <w:pPr>
       <w:pBdr/>
@@ -20850,9 +21019,9 @@
       </w:tcPr>
     </w:tblStylePr>
   </w:style>
-  <w:style w:type="table" w:styleId="1170" w:customStyle="1">
+  <w:style w:type="table" w:styleId="1171" w:customStyle="1">
     <w:name w:val="List Table 2 - Accent 4"/>
-    <w:basedOn w:val="1103"/>
+    <w:basedOn w:val="1104"/>
     <w:uiPriority w:val="99"/>
     <w:pPr>
       <w:pBdr/>
@@ -21075,9 +21244,9 @@
       </w:tcPr>
     </w:tblStylePr>
   </w:style>
-  <w:style w:type="table" w:styleId="1171" w:customStyle="1">
+  <w:style w:type="table" w:styleId="1172" w:customStyle="1">
     <w:name w:val="List Table 2 - Accent 5"/>
-    <w:basedOn w:val="1103"/>
+    <w:basedOn w:val="1104"/>
     <w:uiPriority w:val="99"/>
     <w:pPr>
       <w:pBdr/>
@@ -21300,9 +21469,9 @@
       </w:tcPr>
     </w:tblStylePr>
   </w:style>
-  <w:style w:type="table" w:styleId="1172" w:customStyle="1">
+  <w:style w:type="table" w:styleId="1173" w:customStyle="1">
     <w:name w:val="List Table 2 - Accent 6"/>
-    <w:basedOn w:val="1103"/>
+    <w:basedOn w:val="1104"/>
     <w:uiPriority w:val="99"/>
     <w:pPr>
       <w:pBdr/>
@@ -21525,9 +21694,9 @@
       </w:tcPr>
     </w:tblStylePr>
   </w:style>
-  <w:style w:type="table" w:styleId="1173">
+  <w:style w:type="table" w:styleId="1174">
     <w:name w:val="List Table 3"/>
-    <w:basedOn w:val="1103"/>
+    <w:basedOn w:val="1104"/>
     <w:uiPriority w:val="99"/>
     <w:pPr>
       <w:pBdr/>
@@ -21743,9 +21912,9 @@
       </w:tcPr>
     </w:tblStylePr>
   </w:style>
-  <w:style w:type="table" w:styleId="1174" w:customStyle="1">
+  <w:style w:type="table" w:styleId="1175" w:customStyle="1">
     <w:name w:val="List Table 3 - Accent 1"/>
-    <w:basedOn w:val="1103"/>
+    <w:basedOn w:val="1104"/>
     <w:uiPriority w:val="99"/>
     <w:pPr>
       <w:pBdr/>
@@ -21961,9 +22130,9 @@
       </w:tcPr>
     </w:tblStylePr>
   </w:style>
-  <w:style w:type="table" w:styleId="1175" w:customStyle="1">
+  <w:style w:type="table" w:styleId="1176" w:customStyle="1">
     <w:name w:val="List Table 3 - Accent 2"/>
-    <w:basedOn w:val="1103"/>
+    <w:basedOn w:val="1104"/>
     <w:uiPriority w:val="99"/>
     <w:pPr>
       <w:pBdr/>
@@ -22179,9 +22348,9 @@
       </w:tcPr>
     </w:tblStylePr>
   </w:style>
-  <w:style w:type="table" w:styleId="1176" w:customStyle="1">
+  <w:style w:type="table" w:styleId="1177" w:customStyle="1">
     <w:name w:val="List Table 3 - Accent 3"/>
-    <w:basedOn w:val="1103"/>
+    <w:basedOn w:val="1104"/>
     <w:uiPriority w:val="99"/>
     <w:pPr>
       <w:pBdr/>
@@ -22397,9 +22566,9 @@
       </w:tcPr>
     </w:tblStylePr>
   </w:style>
-  <w:style w:type="table" w:styleId="1177" w:customStyle="1">
+  <w:style w:type="table" w:styleId="1178" w:customStyle="1">
     <w:name w:val="List Table 3 - Accent 4"/>
-    <w:basedOn w:val="1103"/>
+    <w:basedOn w:val="1104"/>
     <w:uiPriority w:val="99"/>
     <w:pPr>
       <w:pBdr/>
@@ -22615,9 +22784,9 @@
       </w:tcPr>
     </w:tblStylePr>
   </w:style>
-  <w:style w:type="table" w:styleId="1178" w:customStyle="1">
+  <w:style w:type="table" w:styleId="1179" w:customStyle="1">
     <w:name w:val="List Table 3 - Accent 5"/>
-    <w:basedOn w:val="1103"/>
+    <w:basedOn w:val="1104"/>
     <w:uiPriority w:val="99"/>
     <w:pPr>
       <w:pBdr/>
@@ -22833,9 +23002,9 @@
       </w:tcPr>
     </w:tblStylePr>
   </w:style>
-  <w:style w:type="table" w:styleId="1179" w:customStyle="1">
+  <w:style w:type="table" w:styleId="1180" w:customStyle="1">
     <w:name w:val="List Table 3 - Accent 6"/>
-    <w:basedOn w:val="1103"/>
+    <w:basedOn w:val="1104"/>
     <w:uiPriority w:val="99"/>
     <w:pPr>
       <w:pBdr/>
@@ -23051,9 +23220,9 @@
       </w:tcPr>
     </w:tblStylePr>
   </w:style>
-  <w:style w:type="table" w:styleId="1180">
+  <w:style w:type="table" w:styleId="1181">
     <w:name w:val="List Table 4"/>
-    <w:basedOn w:val="1103"/>
+    <w:basedOn w:val="1104"/>
     <w:uiPriority w:val="99"/>
     <w:pPr>
       <w:pBdr/>
@@ -23266,9 +23435,9 @@
       </w:tcPr>
     </w:tblStylePr>
   </w:style>
-  <w:style w:type="table" w:styleId="1181" w:customStyle="1">
+  <w:style w:type="table" w:styleId="1182" w:customStyle="1">
     <w:name w:val="List Table 4 - Accent 1"/>
-    <w:basedOn w:val="1103"/>
+    <w:basedOn w:val="1104"/>
     <w:uiPriority w:val="99"/>
     <w:pPr>
       <w:pBdr/>
@@ -23481,9 +23650,9 @@
       </w:tcPr>
     </w:tblStylePr>
   </w:style>
-  <w:style w:type="table" w:styleId="1182" w:customStyle="1">
+  <w:style w:type="table" w:styleId="1183" w:customStyle="1">
     <w:name w:val="List Table 4 - Accent 2"/>
-    <w:basedOn w:val="1103"/>
+    <w:basedOn w:val="1104"/>
     <w:uiPriority w:val="99"/>
     <w:pPr>
       <w:pBdr/>
@@ -23696,9 +23865,9 @@
       </w:tcPr>
     </w:tblStylePr>
   </w:style>
-  <w:style w:type="table" w:styleId="1183" w:customStyle="1">
+  <w:style w:type="table" w:styleId="1184" w:customStyle="1">
     <w:name w:val="List Table 4 - Accent 3"/>
-    <w:basedOn w:val="1103"/>
+    <w:basedOn w:val="1104"/>
     <w:uiPriority w:val="99"/>
     <w:pPr>
       <w:pBdr/>
@@ -23911,9 +24080,9 @@
       </w:tcPr>
     </w:tblStylePr>
   </w:style>
-  <w:style w:type="table" w:styleId="1184" w:customStyle="1">
+  <w:style w:type="table" w:styleId="1185" w:customStyle="1">
     <w:name w:val="List Table 4 - Accent 4"/>
-    <w:basedOn w:val="1103"/>
+    <w:basedOn w:val="1104"/>
     <w:uiPriority w:val="99"/>
     <w:pPr>
       <w:pBdr/>
@@ -24126,9 +24295,9 @@
       </w:tcPr>
     </w:tblStylePr>
   </w:style>
-  <w:style w:type="table" w:styleId="1185" w:customStyle="1">
+  <w:style w:type="table" w:styleId="1186" w:customStyle="1">
     <w:name w:val="List Table 4 - Accent 5"/>
-    <w:basedOn w:val="1103"/>
+    <w:basedOn w:val="1104"/>
     <w:uiPriority w:val="99"/>
     <w:pPr>
       <w:pBdr/>
@@ -24341,9 +24510,9 @@
       </w:tcPr>
     </w:tblStylePr>
   </w:style>
-  <w:style w:type="table" w:styleId="1186" w:customStyle="1">
+  <w:style w:type="table" w:styleId="1187" w:customStyle="1">
     <w:name w:val="List Table 4 - Accent 6"/>
-    <w:basedOn w:val="1103"/>
+    <w:basedOn w:val="1104"/>
     <w:uiPriority w:val="99"/>
     <w:pPr>
       <w:pBdr/>
@@ -24556,9 +24725,9 @@
       </w:tcPr>
     </w:tblStylePr>
   </w:style>
-  <w:style w:type="table" w:styleId="1187">
+  <w:style w:type="table" w:styleId="1188">
     <w:name w:val="List Table 5 Dark"/>
-    <w:basedOn w:val="1103"/>
+    <w:basedOn w:val="1104"/>
     <w:uiPriority w:val="99"/>
     <w:pPr>
       <w:pBdr/>
@@ -24788,9 +24957,9 @@
       </w:tcPr>
     </w:tblStylePr>
   </w:style>
-  <w:style w:type="table" w:styleId="1188" w:customStyle="1">
+  <w:style w:type="table" w:styleId="1189" w:customStyle="1">
     <w:name w:val="List Table 5 Dark - Accent 1"/>
-    <w:basedOn w:val="1103"/>
+    <w:basedOn w:val="1104"/>
     <w:uiPriority w:val="99"/>
     <w:pPr>
       <w:pBdr/>
@@ -25020,9 +25189,9 @@
       </w:tcPr>
     </w:tblStylePr>
   </w:style>
-  <w:style w:type="table" w:styleId="1189" w:customStyle="1">
+  <w:style w:type="table" w:styleId="1190" w:customStyle="1">
     <w:name w:val="List Table 5 Dark - Accent 2"/>
-    <w:basedOn w:val="1103"/>
+    <w:basedOn w:val="1104"/>
     <w:uiPriority w:val="99"/>
     <w:pPr>
       <w:pBdr/>
@@ -25252,9 +25421,9 @@
       </w:tcPr>
     </w:tblStylePr>
   </w:style>
-  <w:style w:type="table" w:styleId="1190" w:customStyle="1">
+  <w:style w:type="table" w:styleId="1191" w:customStyle="1">
     <w:name w:val="List Table 5 Dark - Accent 3"/>
-    <w:basedOn w:val="1103"/>
+    <w:basedOn w:val="1104"/>
     <w:uiPriority w:val="99"/>
     <w:pPr>
       <w:pBdr/>
@@ -25484,9 +25653,9 @@
       </w:tcPr>
     </w:tblStylePr>
   </w:style>
-  <w:style w:type="table" w:styleId="1191" w:customStyle="1">
+  <w:style w:type="table" w:styleId="1192" w:customStyle="1">
     <w:name w:val="List Table 5 Dark - Accent 4"/>
-    <w:basedOn w:val="1103"/>
+    <w:basedOn w:val="1104"/>
     <w:uiPriority w:val="99"/>
     <w:pPr>
       <w:pBdr/>
@@ -25716,9 +25885,9 @@
       </w:tcPr>
     </w:tblStylePr>
   </w:style>
-  <w:style w:type="table" w:styleId="1192" w:customStyle="1">
+  <w:style w:type="table" w:styleId="1193" w:customStyle="1">
     <w:name w:val="List Table 5 Dark - Accent 5"/>
-    <w:basedOn w:val="1103"/>
+    <w:basedOn w:val="1104"/>
     <w:uiPriority w:val="99"/>
     <w:pPr>
       <w:pBdr/>
@@ -25948,9 +26117,9 @@
       </w:tcPr>
     </w:tblStylePr>
   </w:style>
-  <w:style w:type="table" w:styleId="1193" w:customStyle="1">
+  <w:style w:type="table" w:styleId="1194" w:customStyle="1">
     <w:name w:val="List Table 5 Dark - Accent 6"/>
-    <w:basedOn w:val="1103"/>
+    <w:basedOn w:val="1104"/>
     <w:uiPriority w:val="99"/>
     <w:pPr>
       <w:pBdr/>
@@ -26180,9 +26349,9 @@
       </w:tcPr>
     </w:tblStylePr>
   </w:style>
-  <w:style w:type="table" w:styleId="1194">
+  <w:style w:type="table" w:styleId="1195">
     <w:name w:val="List Table 6 Colorful"/>
-    <w:basedOn w:val="1103"/>
+    <w:basedOn w:val="1104"/>
     <w:uiPriority w:val="99"/>
     <w:pPr>
       <w:pBdr/>
@@ -26400,9 +26569,9 @@
       </w:tcPr>
     </w:tblStylePr>
   </w:style>
-  <w:style w:type="table" w:styleId="1195" w:customStyle="1">
+  <w:style w:type="table" w:styleId="1196" w:customStyle="1">
     <w:name w:val="List Table 6 Colorful - Accent 1"/>
-    <w:basedOn w:val="1103"/>
+    <w:basedOn w:val="1104"/>
     <w:uiPriority w:val="99"/>
     <w:pPr>
       <w:pBdr/>
@@ -26620,9 +26789,9 @@
       </w:tcPr>
     </w:tblStylePr>
   </w:style>
-  <w:style w:type="table" w:styleId="1196" w:customStyle="1">
+  <w:style w:type="table" w:styleId="1197" w:customStyle="1">
     <w:name w:val="List Table 6 Colorful - Accent 2"/>
-    <w:basedOn w:val="1103"/>
+    <w:basedOn w:val="1104"/>
     <w:uiPriority w:val="99"/>
     <w:pPr>
       <w:pBdr/>
@@ -26840,9 +27009,9 @@
       </w:tcPr>
     </w:tblStylePr>
   </w:style>
-  <w:style w:type="table" w:styleId="1197" w:customStyle="1">
+  <w:style w:type="table" w:styleId="1198" w:customStyle="1">
     <w:name w:val="List Table 6 Colorful - Accent 3"/>
-    <w:basedOn w:val="1103"/>
+    <w:basedOn w:val="1104"/>
     <w:uiPriority w:val="99"/>
     <w:pPr>
       <w:pBdr/>
@@ -27060,9 +27229,9 @@
       </w:tcPr>
     </w:tblStylePr>
   </w:style>
-  <w:style w:type="table" w:styleId="1198" w:customStyle="1">
+  <w:style w:type="table" w:styleId="1199" w:customStyle="1">
     <w:name w:val="List Table 6 Colorful - Accent 4"/>
-    <w:basedOn w:val="1103"/>
+    <w:basedOn w:val="1104"/>
     <w:uiPriority w:val="99"/>
     <w:pPr>
       <w:pBdr/>
@@ -27280,9 +27449,9 @@
       </w:tcPr>
     </w:tblStylePr>
   </w:style>
-  <w:style w:type="table" w:styleId="1199" w:customStyle="1">
+  <w:style w:type="table" w:styleId="1200" w:customStyle="1">
     <w:name w:val="List Table 6 Colorful - Accent 5"/>
-    <w:basedOn w:val="1103"/>
+    <w:basedOn w:val="1104"/>
     <w:uiPriority w:val="99"/>
     <w:pPr>
       <w:pBdr/>
@@ -27500,9 +27669,9 @@
       </w:tcPr>
     </w:tblStylePr>
   </w:style>
-  <w:style w:type="table" w:styleId="1200" w:customStyle="1">
+  <w:style w:type="table" w:styleId="1201" w:customStyle="1">
     <w:name w:val="List Table 6 Colorful - Accent 6"/>
-    <w:basedOn w:val="1103"/>
+    <w:basedOn w:val="1104"/>
     <w:uiPriority w:val="99"/>
     <w:pPr>
       <w:pBdr/>
@@ -27720,9 +27889,9 @@
       </w:tcPr>
     </w:tblStylePr>
   </w:style>
-  <w:style w:type="table" w:styleId="1201">
+  <w:style w:type="table" w:styleId="1202">
     <w:name w:val="List Table 7 Colorful"/>
-    <w:basedOn w:val="1103"/>
+    <w:basedOn w:val="1104"/>
     <w:uiPriority w:val="99"/>
     <w:pPr>
       <w:pBdr/>
@@ -27964,9 +28133,9 @@
       </w:tcPr>
     </w:tblStylePr>
   </w:style>
-  <w:style w:type="table" w:styleId="1202" w:customStyle="1">
+  <w:style w:type="table" w:styleId="1203" w:customStyle="1">
     <w:name w:val="List Table 7 Colorful - Accent 1"/>
-    <w:basedOn w:val="1103"/>
+    <w:basedOn w:val="1104"/>
     <w:uiPriority w:val="99"/>
     <w:pPr>
       <w:pBdr/>
@@ -28208,9 +28377,9 @@
       </w:tcPr>
     </w:tblStylePr>
   </w:style>
-  <w:style w:type="table" w:styleId="1203" w:customStyle="1">
+  <w:style w:type="table" w:styleId="1204" w:customStyle="1">
     <w:name w:val="List Table 7 Colorful - Accent 2"/>
-    <w:basedOn w:val="1103"/>
+    <w:basedOn w:val="1104"/>
     <w:uiPriority w:val="99"/>
     <w:pPr>
       <w:pBdr/>
@@ -28452,9 +28621,9 @@
       </w:tcPr>
     </w:tblStylePr>
   </w:style>
-  <w:style w:type="table" w:styleId="1204" w:customStyle="1">
+  <w:style w:type="table" w:styleId="1205" w:customStyle="1">
     <w:name w:val="List Table 7 Colorful - Accent 3"/>
-    <w:basedOn w:val="1103"/>
+    <w:basedOn w:val="1104"/>
     <w:uiPriority w:val="99"/>
     <w:pPr>
       <w:pBdr/>
@@ -28696,9 +28865,9 @@
       </w:tcPr>
     </w:tblStylePr>
   </w:style>
-  <w:style w:type="table" w:styleId="1205" w:customStyle="1">
+  <w:style w:type="table" w:styleId="1206" w:customStyle="1">
     <w:name w:val="List Table 7 Colorful - Accent 4"/>
-    <w:basedOn w:val="1103"/>
+    <w:basedOn w:val="1104"/>
     <w:uiPriority w:val="99"/>
     <w:pPr>
       <w:pBdr/>
@@ -28940,9 +29109,9 @@
       </w:tcPr>
     </w:tblStylePr>
   </w:style>
-  <w:style w:type="table" w:styleId="1206" w:customStyle="1">
+  <w:style w:type="table" w:styleId="1207" w:customStyle="1">
     <w:name w:val="List Table 7 Colorful - Accent 5"/>
-    <w:basedOn w:val="1103"/>
+    <w:basedOn w:val="1104"/>
     <w:uiPriority w:val="99"/>
     <w:pPr>
       <w:pBdr/>
@@ -29184,9 +29353,9 @@
       </w:tcPr>
     </w:tblStylePr>
   </w:style>
-  <w:style w:type="table" w:styleId="1207" w:customStyle="1">
+  <w:style w:type="table" w:styleId="1208" w:customStyle="1">
     <w:name w:val="List Table 7 Colorful - Accent 6"/>
-    <w:basedOn w:val="1103"/>
+    <w:basedOn w:val="1104"/>
     <w:uiPriority w:val="99"/>
     <w:pPr>
       <w:pBdr/>
@@ -29428,9 +29597,9 @@
       </w:tcPr>
     </w:tblStylePr>
   </w:style>
-  <w:style w:type="table" w:styleId="1208" w:customStyle="1">
+  <w:style w:type="table" w:styleId="1209" w:customStyle="1">
     <w:name w:val="Lined - Accent"/>
-    <w:basedOn w:val="1103"/>
+    <w:basedOn w:val="1104"/>
     <w:uiPriority w:val="99"/>
     <w:pPr>
       <w:pBdr/>
@@ -29649,9 +29818,9 @@
       </w:tcPr>
     </w:tblStylePr>
   </w:style>
-  <w:style w:type="table" w:styleId="1209" w:customStyle="1">
+  <w:style w:type="table" w:styleId="1210" w:customStyle="1">
     <w:name w:val="Lined - Accent 1"/>
-    <w:basedOn w:val="1103"/>
+    <w:basedOn w:val="1104"/>
     <w:uiPriority w:val="99"/>
     <w:pPr>
       <w:pBdr/>
@@ -29870,9 +30039,9 @@
       </w:tcPr>
     </w:tblStylePr>
   </w:style>
-  <w:style w:type="table" w:styleId="1210" w:customStyle="1">
+  <w:style w:type="table" w:styleId="1211" w:customStyle="1">
     <w:name w:val="Lined - Accent 2"/>
-    <w:basedOn w:val="1103"/>
+    <w:basedOn w:val="1104"/>
     <w:uiPriority w:val="99"/>
     <w:pPr>
       <w:pBdr/>
@@ -30091,9 +30260,9 @@
       </w:tcPr>
     </w:tblStylePr>
   </w:style>
-  <w:style w:type="table" w:styleId="1211" w:customStyle="1">
+  <w:style w:type="table" w:styleId="1212" w:customStyle="1">
     <w:name w:val="Lined - Accent 3"/>
-    <w:basedOn w:val="1103"/>
+    <w:basedOn w:val="1104"/>
     <w:uiPriority w:val="99"/>
     <w:pPr>
       <w:pBdr/>
@@ -30312,9 +30481,9 @@
       </w:tcPr>
     </w:tblStylePr>
   </w:style>
-  <w:style w:type="table" w:styleId="1212" w:customStyle="1">
+  <w:style w:type="table" w:styleId="1213" w:customStyle="1">
     <w:name w:val="Lined - Accent 4"/>
-    <w:basedOn w:val="1103"/>
+    <w:basedOn w:val="1104"/>
     <w:uiPriority w:val="99"/>
     <w:pPr>
       <w:pBdr/>
@@ -30533,9 +30702,9 @@
       </w:tcPr>
     </w:tblStylePr>
   </w:style>
-  <w:style w:type="table" w:styleId="1213" w:customStyle="1">
+  <w:style w:type="table" w:styleId="1214" w:customStyle="1">
     <w:name w:val="Lined - Accent 5"/>
-    <w:basedOn w:val="1103"/>
+    <w:basedOn w:val="1104"/>
     <w:uiPriority w:val="99"/>
     <w:pPr>
       <w:pBdr/>
@@ -30754,9 +30923,9 @@
       </w:tcPr>
     </w:tblStylePr>
   </w:style>
-  <w:style w:type="table" w:styleId="1214" w:customStyle="1">
+  <w:style w:type="table" w:styleId="1215" w:customStyle="1">
     <w:name w:val="Lined - Accent 6"/>
-    <w:basedOn w:val="1103"/>
+    <w:basedOn w:val="1104"/>
     <w:uiPriority w:val="99"/>
     <w:pPr>
       <w:pBdr/>
@@ -30975,9 +31144,9 @@
       </w:tcPr>
     </w:tblStylePr>
   </w:style>
-  <w:style w:type="table" w:styleId="1215" w:customStyle="1">
+  <w:style w:type="table" w:styleId="1216" w:customStyle="1">
     <w:name w:val="Bordered &amp; Lined - Accent"/>
-    <w:basedOn w:val="1103"/>
+    <w:basedOn w:val="1104"/>
     <w:uiPriority w:val="99"/>
     <w:pPr>
       <w:pBdr/>
@@ -31203,9 +31372,9 @@
       </w:tcPr>
     </w:tblStylePr>
   </w:style>
-  <w:style w:type="table" w:styleId="1216" w:customStyle="1">
+  <w:style w:type="table" w:styleId="1217" w:customStyle="1">
     <w:name w:val="Bordered &amp; Lined - Accent 1"/>
-    <w:basedOn w:val="1103"/>
+    <w:basedOn w:val="1104"/>
     <w:uiPriority w:val="99"/>
     <w:pPr>
       <w:pBdr/>
@@ -31431,9 +31600,9 @@
       </w:tcPr>
     </w:tblStylePr>
   </w:style>
-  <w:style w:type="table" w:styleId="1217" w:customStyle="1">
+  <w:style w:type="table" w:styleId="1218" w:customStyle="1">
     <w:name w:val="Bordered &amp; Lined - Accent 2"/>
-    <w:basedOn w:val="1103"/>
+    <w:basedOn w:val="1104"/>
     <w:uiPriority w:val="99"/>
     <w:pPr>
       <w:pBdr/>
@@ -31659,9 +31828,9 @@
       </w:tcPr>
     </w:tblStylePr>
   </w:style>
-  <w:style w:type="table" w:styleId="1218" w:customStyle="1">
+  <w:style w:type="table" w:styleId="1219" w:customStyle="1">
     <w:name w:val="Bordered &amp; Lined - Accent 3"/>
-    <w:basedOn w:val="1103"/>
+    <w:basedOn w:val="1104"/>
     <w:uiPriority w:val="99"/>
     <w:pPr>
       <w:pBdr/>
@@ -31887,9 +32056,9 @@
       </w:tcPr>
     </w:tblStylePr>
   </w:style>
-  <w:style w:type="table" w:styleId="1219" w:customStyle="1">
+  <w:style w:type="table" w:styleId="1220" w:customStyle="1">
     <w:name w:val="Bordered &amp; Lined - Accent 4"/>
-    <w:basedOn w:val="1103"/>
+    <w:basedOn w:val="1104"/>
     <w:uiPriority w:val="99"/>
     <w:pPr>
       <w:pBdr/>
@@ -32115,9 +32284,9 @@
       </w:tcPr>
     </w:tblStylePr>
   </w:style>
-  <w:style w:type="table" w:styleId="1220" w:customStyle="1">
+  <w:style w:type="table" w:styleId="1221" w:customStyle="1">
     <w:name w:val="Bordered &amp; Lined - Accent 5"/>
-    <w:basedOn w:val="1103"/>
+    <w:basedOn w:val="1104"/>
     <w:uiPriority w:val="99"/>
     <w:pPr>
       <w:pBdr/>
@@ -32343,9 +32512,9 @@
       </w:tcPr>
     </w:tblStylePr>
   </w:style>
-  <w:style w:type="table" w:styleId="1221" w:customStyle="1">
+  <w:style w:type="table" w:styleId="1222" w:customStyle="1">
     <w:name w:val="Bordered &amp; Lined - Accent 6"/>
-    <w:basedOn w:val="1103"/>
+    <w:basedOn w:val="1104"/>
     <w:uiPriority w:val="99"/>
     <w:pPr>
       <w:pBdr/>
@@ -32571,9 +32740,9 @@
       </w:tcPr>
     </w:tblStylePr>
   </w:style>
-  <w:style w:type="table" w:styleId="1222" w:customStyle="1">
+  <w:style w:type="table" w:styleId="1223" w:customStyle="1">
     <w:name w:val="Bordered"/>
-    <w:basedOn w:val="1103"/>
+    <w:basedOn w:val="1104"/>
     <w:uiPriority w:val="99"/>
     <w:pPr>
       <w:pBdr/>
@@ -32791,9 +32960,9 @@
       </w:tcPr>
     </w:tblStylePr>
   </w:style>
-  <w:style w:type="table" w:styleId="1223" w:customStyle="1">
+  <w:style w:type="table" w:styleId="1224" w:customStyle="1">
     <w:name w:val="Bordered - Accent 1"/>
-    <w:basedOn w:val="1103"/>
+    <w:basedOn w:val="1104"/>
     <w:uiPriority w:val="99"/>
     <w:pPr>
       <w:pBdr/>
@@ -33011,9 +33180,9 @@
       </w:tcPr>
     </w:tblStylePr>
   </w:style>
-  <w:style w:type="table" w:styleId="1224" w:customStyle="1">
+  <w:style w:type="table" w:styleId="1225" w:customStyle="1">
     <w:name w:val="Bordered - Accent 2"/>
-    <w:basedOn w:val="1103"/>
+    <w:basedOn w:val="1104"/>
     <w:uiPriority w:val="99"/>
     <w:pPr>
       <w:pBdr/>
@@ -33231,9 +33400,9 @@
       </w:tcPr>
     </w:tblStylePr>
   </w:style>
-  <w:style w:type="table" w:styleId="1225" w:customStyle="1">
+  <w:style w:type="table" w:styleId="1226" w:customStyle="1">
     <w:name w:val="Bordered - Accent 3"/>
-    <w:basedOn w:val="1103"/>
+    <w:basedOn w:val="1104"/>
     <w:uiPriority w:val="99"/>
     <w:pPr>
       <w:pBdr/>
@@ -33451,9 +33620,9 @@
       </w:tcPr>
     </w:tblStylePr>
   </w:style>
-  <w:style w:type="table" w:styleId="1226" w:customStyle="1">
+  <w:style w:type="table" w:styleId="1227" w:customStyle="1">
     <w:name w:val="Bordered - Accent 4"/>
-    <w:basedOn w:val="1103"/>
+    <w:basedOn w:val="1104"/>
     <w:uiPriority w:val="99"/>
     <w:pPr>
       <w:pBdr/>
@@ -33671,9 +33840,9 @@
       </w:tcPr>
     </w:tblStylePr>
   </w:style>
-  <w:style w:type="table" w:styleId="1227" w:customStyle="1">
+  <w:style w:type="table" w:styleId="1228" w:customStyle="1">
     <w:name w:val="Bordered - Accent 5"/>
-    <w:basedOn w:val="1103"/>
+    <w:basedOn w:val="1104"/>
     <w:uiPriority w:val="99"/>
     <w:pPr>
       <w:pBdr/>
@@ -33891,9 +34060,9 @@
       </w:tcPr>
     </w:tblStylePr>
   </w:style>
-  <w:style w:type="table" w:styleId="1228" w:customStyle="1">
+  <w:style w:type="table" w:styleId="1229" w:customStyle="1">
     <w:name w:val="Bordered - Accent 6"/>
-    <w:basedOn w:val="1103"/>
+    <w:basedOn w:val="1104"/>
     <w:uiPriority w:val="99"/>
     <w:pPr>
       <w:pBdr/>
@@ -34111,9 +34280,9 @@
       </w:tcPr>
     </w:tblStylePr>
   </w:style>
-  <w:style w:type="table" w:styleId="1229">
+  <w:style w:type="table" w:styleId="1230">
     <w:name w:val="Table Grid"/>
-    <w:basedOn w:val="1103"/>
+    <w:basedOn w:val="1104"/>
     <w:uiPriority w:val="39"/>
     <w:pPr>
       <w:pBdr/>

</xml_diff>